<commit_message>
Ajout de la sécurité
</commit_message>
<xml_diff>
--- a/ProjetFinCursus.docx
+++ b/ProjetFinCursus.docx
@@ -46,15 +46,7 @@
       </w:pPr>
       <w:r>
         <w:rPr/>
-        <w:t xml:space="preserve">Pré-requis  </w:t>
-      </w:r>
-      <w:r>
-        <w:rPr/>
-        <w:t xml:space="preserve">poste de développement </w:t>
-      </w:r>
-      <w:r>
-        <w:rPr/>
-        <w:t>:</w:t>
+        <w:t>Pré-requis  poste de développement :</w:t>
       </w:r>
     </w:p>
     <w:p>
@@ -68,15 +60,7 @@
       </w:pPr>
       <w:r>
         <w:rPr/>
-        <w:t xml:space="preserve">JDK </w:t>
-      </w:r>
-      <w:r>
-        <w:rPr/>
-        <w:t>11</w:t>
-      </w:r>
-      <w:r>
-        <w:rPr/>
-        <w:t>+</w:t>
+        <w:t>JDK 11+</w:t>
       </w:r>
     </w:p>
     <w:p>
@@ -90,27 +74,7 @@
       </w:pPr>
       <w:r>
         <w:rPr/>
-        <w:t>IDE</w:t>
-      </w:r>
-      <w:r>
-        <w:rPr/>
-        <w:t xml:space="preserve">s : </w:t>
-      </w:r>
-      <w:r>
-        <w:rPr/>
-        <w:t xml:space="preserve">STS </w:t>
-      </w:r>
-      <w:r>
-        <w:rPr/>
-        <w:t>4.x</w:t>
-      </w:r>
-      <w:r>
-        <w:rPr/>
-        <w:t xml:space="preserve">, </w:t>
-      </w:r>
-      <w:r>
-        <w:rPr/>
-        <w:t>VSCode</w:t>
+        <w:t>IDEs : STS 4.x, VSCode</w:t>
       </w:r>
     </w:p>
     <w:p>
@@ -176,6 +140,10 @@
     <w:p>
       <w:pPr>
         <w:pStyle w:val="Titre1"/>
+        <w:numPr>
+          <w:ilvl w:val="0"/>
+          <w:numId w:val="2"/>
+        </w:numPr>
         <w:rPr/>
       </w:pPr>
       <w:r>
@@ -341,15 +309,12 @@
       </w:r>
       <w:r>
         <w:rPr/>
-        <w:t xml:space="preserve"> une documentation au format OpenAPI et intègre un minimum de tests </w:t>
-      </w:r>
-      <w:r>
-        <w:rPr/>
-        <w:t>automatisés</w:t>
-      </w:r>
-      <w:r>
-        <w:rPr/>
-        <w:t>.</w:t>
+        <w:t xml:space="preserve"> une documentation au format OpenAPI.</w:t>
+        <w:br/>
+      </w:r>
+      <w:r>
+        <w:rPr/>
+        <w:t xml:space="preserve">Si elle contient des tests automatisés, c’est un plus </w:t>
       </w:r>
     </w:p>
     <w:p>
@@ -419,15 +384,7 @@
       </w:pPr>
       <w:r>
         <w:rPr/>
-        <w:t>Package ex</w:t>
-      </w:r>
-      <w:r>
-        <w:rPr/>
-        <w:t>é</w:t>
-      </w:r>
-      <w:r>
-        <w:rPr/>
-        <w:t>cutable ou procédure de description pour construire l’exécutable à partir des sources</w:t>
+        <w:t>Package exécutable ou procédure de description pour construire l’exécutable à partir des sources</w:t>
       </w:r>
     </w:p>
     <w:p>
@@ -443,6 +400,10 @@
     <w:p>
       <w:pPr>
         <w:pStyle w:val="Titre1"/>
+        <w:numPr>
+          <w:ilvl w:val="0"/>
+          <w:numId w:val="2"/>
+        </w:numPr>
         <w:spacing w:before="240" w:after="60"/>
         <w:rPr/>
       </w:pPr>
@@ -505,8 +466,19 @@
           <w:szCs w:val="24"/>
           <w:lang w:val="fr-FR" w:eastAsia="zh-CN" w:bidi="ar-SA"/>
         </w:rPr>
-        <w:t xml:space="preserve">Constitution des équipes, mis en place du dépôt de sources : </w:t>
-      </w:r>
+        <w:t>Constitution des équipes, mis en place du dépôt de sources : 21 Mars</w:t>
+      </w:r>
+    </w:p>
+    <w:p>
+      <w:pPr>
+        <w:pStyle w:val="Normal"/>
+        <w:numPr>
+          <w:ilvl w:val="0"/>
+          <w:numId w:val="9"/>
+        </w:numPr>
+        <w:spacing w:before="240" w:after="60"/>
+        <w:rPr/>
+      </w:pPr>
       <w:r>
         <w:rPr>
           <w:rFonts w:eastAsia="Times New Roman" w:cs="Times New Roman"/>
@@ -518,19 +490,9 @@
           <w:szCs w:val="24"/>
           <w:lang w:val="fr-FR" w:eastAsia="zh-CN" w:bidi="ar-SA"/>
         </w:rPr>
-        <w:t>21 Mars</w:t>
-      </w:r>
-    </w:p>
-    <w:p>
-      <w:pPr>
-        <w:pStyle w:val="Normal"/>
-        <w:numPr>
-          <w:ilvl w:val="0"/>
-          <w:numId w:val="9"/>
-        </w:numPr>
-        <w:spacing w:before="240" w:after="60"/>
-        <w:rPr/>
-      </w:pPr>
+        <w:t xml:space="preserve">Développement du projet. </w:t>
+        <w:br/>
+      </w:r>
       <w:r>
         <w:rPr>
           <w:rFonts w:eastAsia="Times New Roman" w:cs="Times New Roman"/>
@@ -542,7 +504,22 @@
           <w:szCs w:val="24"/>
           <w:lang w:val="fr-FR" w:eastAsia="zh-CN" w:bidi="ar-SA"/>
         </w:rPr>
-        <w:t xml:space="preserve">Développement du projet, semaine du 23 au 29 mars : </w:t>
+        <w:t>Démarrage ASAP</w:t>
+        <w:br/>
+        <w:t>S</w:t>
+      </w:r>
+      <w:r>
+        <w:rPr>
+          <w:rFonts w:eastAsia="Times New Roman" w:cs="Times New Roman"/>
+          <w:b w:val="false"/>
+          <w:bCs w:val="false"/>
+          <w:color w:val="auto"/>
+          <w:kern w:val="2"/>
+          <w:sz w:val="24"/>
+          <w:szCs w:val="24"/>
+          <w:lang w:val="fr-FR" w:eastAsia="zh-CN" w:bidi="ar-SA"/>
+        </w:rPr>
+        <w:t xml:space="preserve">emaine du 23 au 29 mars : </w:t>
       </w:r>
       <w:r>
         <w:rPr>
@@ -619,6 +596,7 @@
         </w:numPr>
         <w:suppressAutoHyphens w:val="true"/>
         <w:spacing w:before="240" w:after="60"/>
+        <w:ind w:left="0" w:hanging="0"/>
         <w:jc w:val="left"/>
         <w:outlineLvl w:val="0"/>
         <w:rPr>
@@ -652,6 +630,10 @@
     <w:p>
       <w:pPr>
         <w:pStyle w:val="Titre1"/>
+        <w:numPr>
+          <w:ilvl w:val="0"/>
+          <w:numId w:val="2"/>
+        </w:numPr>
         <w:spacing w:before="240" w:after="60"/>
         <w:rPr>
           <w:rFonts w:ascii="Arial" w:hAnsi="Arial" w:eastAsia="Times New Roman" w:cs="Arial"/>
@@ -701,27 +683,7 @@
           <w:szCs w:val="24"/>
           <w:lang w:val="fr-FR" w:eastAsia="zh-CN" w:bidi="ar-SA"/>
         </w:rPr>
-        <w:t>L’application est destiné</w:t>
-      </w:r>
-      <w:r>
-        <w:rPr>
-          <w:rFonts w:eastAsia="Times New Roman" w:cs="Times New Roman"/>
-          <w:color w:val="auto"/>
-          <w:sz w:val="24"/>
-          <w:szCs w:val="24"/>
-          <w:lang w:val="fr-FR" w:eastAsia="zh-CN" w:bidi="ar-SA"/>
-        </w:rPr>
-        <w:t>e</w:t>
-      </w:r>
-      <w:r>
-        <w:rPr>
-          <w:rFonts w:eastAsia="Times New Roman" w:cs="Times New Roman"/>
-          <w:color w:val="auto"/>
-          <w:sz w:val="24"/>
-          <w:szCs w:val="24"/>
-          <w:lang w:val="fr-FR" w:eastAsia="zh-CN" w:bidi="ar-SA"/>
-        </w:rPr>
-        <w:t xml:space="preserve"> aux utilisateurs d’une médiathèque.</w:t>
+        <w:t>L’application est destinée aux utilisateurs d’une médiathèque.</w:t>
       </w:r>
     </w:p>
     <w:p>
@@ -736,7 +698,13 @@
         </w:rPr>
       </w:pPr>
       <w:r>
-        <w:rPr/>
+        <w:rPr>
+          <w:rFonts w:eastAsia="Times New Roman" w:cs="Times New Roman"/>
+          <w:color w:val="auto"/>
+          <w:sz w:val="24"/>
+          <w:szCs w:val="24"/>
+          <w:lang w:val="fr-FR" w:eastAsia="zh-CN" w:bidi="ar-SA"/>
+        </w:rPr>
       </w:r>
     </w:p>
     <w:p>
@@ -767,43 +735,112 @@
         </w:rPr>
       </w:pPr>
       <w:r>
-        <w:rPr/>
-      </w:r>
-    </w:p>
-    <w:p>
-      <w:pPr>
-        <w:pStyle w:val="Normal"/>
-        <w:rPr/>
-      </w:pPr>
-      <w:r>
-        <w:rPr>
-          <w:rFonts w:eastAsia="Times New Roman" w:cs="Times New Roman"/>
-          <w:color w:val="auto"/>
-          <w:sz w:val="24"/>
-          <w:szCs w:val="24"/>
-          <w:lang w:val="fr-FR" w:eastAsia="zh-CN" w:bidi="ar-SA"/>
-        </w:rPr>
-        <w:t>L’application Web destiné</w:t>
-      </w:r>
-      <w:r>
-        <w:rPr>
-          <w:rFonts w:eastAsia="Times New Roman" w:cs="Times New Roman"/>
-          <w:color w:val="auto"/>
-          <w:sz w:val="24"/>
-          <w:szCs w:val="24"/>
-          <w:lang w:val="fr-FR" w:eastAsia="zh-CN" w:bidi="ar-SA"/>
-        </w:rPr>
-        <w:t>e</w:t>
-      </w:r>
-      <w:r>
-        <w:rPr>
-          <w:rFonts w:eastAsia="Times New Roman" w:cs="Times New Roman"/>
-          <w:color w:val="auto"/>
-          <w:sz w:val="24"/>
-          <w:szCs w:val="24"/>
-          <w:lang w:val="fr-FR" w:eastAsia="zh-CN" w:bidi="ar-SA"/>
-        </w:rPr>
-        <w:t xml:space="preserve"> aux utilisateurs finaux permet plusieurs Use Case :</w:t>
+        <w:rPr>
+          <w:rFonts w:eastAsia="Times New Roman" w:cs="Times New Roman"/>
+          <w:color w:val="auto"/>
+          <w:sz w:val="24"/>
+          <w:szCs w:val="24"/>
+          <w:lang w:val="fr-FR" w:eastAsia="zh-CN" w:bidi="ar-SA"/>
+        </w:rPr>
+      </w:r>
+    </w:p>
+    <w:p>
+      <w:pPr>
+        <w:pStyle w:val="Normal"/>
+        <w:rPr>
+          <w:rFonts w:ascii="Times New Roman" w:hAnsi="Times New Roman" w:eastAsia="Times New Roman" w:cs="Times New Roman"/>
+          <w:color w:val="auto"/>
+          <w:sz w:val="24"/>
+          <w:szCs w:val="24"/>
+          <w:lang w:val="fr-FR" w:eastAsia="zh-CN" w:bidi="ar-SA"/>
+        </w:rPr>
+      </w:pPr>
+      <w:r>
+        <w:rPr>
+          <w:rFonts w:eastAsia="Times New Roman" w:cs="Times New Roman"/>
+          <w:color w:val="auto"/>
+          <w:sz w:val="24"/>
+          <w:szCs w:val="24"/>
+          <w:lang w:val="fr-FR" w:eastAsia="zh-CN" w:bidi="ar-SA"/>
+        </w:rPr>
+        <w:t>Les utilisateurs de l’application sont les usagers de la médiathèque et doivent s’authentifier par login/mot de passe pour accéder à l’application.</w:t>
+      </w:r>
+    </w:p>
+    <w:p>
+      <w:pPr>
+        <w:pStyle w:val="Normal"/>
+        <w:rPr>
+          <w:rFonts w:ascii="Times New Roman" w:hAnsi="Times New Roman" w:eastAsia="Times New Roman" w:cs="Times New Roman"/>
+          <w:color w:val="auto"/>
+          <w:sz w:val="24"/>
+          <w:szCs w:val="24"/>
+          <w:lang w:val="fr-FR" w:eastAsia="zh-CN" w:bidi="ar-SA"/>
+        </w:rPr>
+      </w:pPr>
+      <w:r>
+        <w:rPr>
+          <w:rFonts w:eastAsia="Times New Roman" w:cs="Times New Roman"/>
+          <w:color w:val="auto"/>
+          <w:sz w:val="24"/>
+          <w:szCs w:val="24"/>
+          <w:lang w:val="fr-FR" w:eastAsia="zh-CN" w:bidi="ar-SA"/>
+        </w:rPr>
+      </w:r>
+    </w:p>
+    <w:p>
+      <w:pPr>
+        <w:pStyle w:val="Normal"/>
+        <w:rPr/>
+      </w:pPr>
+      <w:r>
+        <w:rPr>
+          <w:rFonts w:eastAsia="Times New Roman" w:cs="Times New Roman"/>
+          <w:color w:val="auto"/>
+          <w:sz w:val="24"/>
+          <w:szCs w:val="24"/>
+          <w:lang w:val="fr-FR" w:eastAsia="zh-CN" w:bidi="ar-SA"/>
+        </w:rPr>
+        <w:t xml:space="preserve">L’application Web </w:t>
+      </w:r>
+      <w:r>
+        <w:rPr>
+          <w:rFonts w:eastAsia="Times New Roman" w:cs="Times New Roman"/>
+          <w:color w:val="auto"/>
+          <w:sz w:val="24"/>
+          <w:szCs w:val="24"/>
+          <w:lang w:val="fr-FR" w:eastAsia="zh-CN" w:bidi="ar-SA"/>
+        </w:rPr>
+        <w:t xml:space="preserve">leur </w:t>
+      </w:r>
+      <w:r>
+        <w:rPr>
+          <w:rFonts w:eastAsia="Times New Roman" w:cs="Times New Roman"/>
+          <w:color w:val="auto"/>
+          <w:sz w:val="24"/>
+          <w:szCs w:val="24"/>
+          <w:lang w:val="fr-FR" w:eastAsia="zh-CN" w:bidi="ar-SA"/>
+        </w:rPr>
+        <w:t xml:space="preserve">permet </w:t>
+      </w:r>
+      <w:r>
+        <w:rPr>
+          <w:rFonts w:eastAsia="Times New Roman" w:cs="Times New Roman"/>
+          <w:color w:val="auto"/>
+          <w:sz w:val="24"/>
+          <w:szCs w:val="24"/>
+          <w:lang w:val="fr-FR" w:eastAsia="zh-CN" w:bidi="ar-SA"/>
+        </w:rPr>
+        <w:t xml:space="preserve">ensuite </w:t>
+      </w:r>
+      <w:r>
+        <w:rPr>
+          <w:rFonts w:eastAsia="Times New Roman" w:cs="Times New Roman"/>
+          <w:color w:val="auto"/>
+          <w:sz w:val="24"/>
+          <w:szCs w:val="24"/>
+          <w:lang w:val="fr-FR" w:eastAsia="zh-CN" w:bidi="ar-SA"/>
+        </w:rPr>
+        <w:t>plusieurs Use Case :</w:t>
       </w:r>
     </w:p>
     <w:p>
@@ -883,7 +920,27 @@
           <w:szCs w:val="24"/>
           <w:lang w:val="fr-FR" w:eastAsia="zh-CN" w:bidi="ar-SA"/>
         </w:rPr>
-        <w:t>Visualiser les emprunts</w:t>
+        <w:t xml:space="preserve">Visualiser </w:t>
+      </w:r>
+      <w:r>
+        <w:rPr>
+          <w:rFonts w:eastAsia="Times New Roman" w:cs="Times New Roman"/>
+          <w:color w:val="auto"/>
+          <w:sz w:val="24"/>
+          <w:szCs w:val="24"/>
+          <w:lang w:val="fr-FR" w:eastAsia="zh-CN" w:bidi="ar-SA"/>
+        </w:rPr>
+        <w:t>s</w:t>
+      </w:r>
+      <w:r>
+        <w:rPr>
+          <w:rFonts w:eastAsia="Times New Roman" w:cs="Times New Roman"/>
+          <w:color w:val="auto"/>
+          <w:sz w:val="24"/>
+          <w:szCs w:val="24"/>
+          <w:lang w:val="fr-FR" w:eastAsia="zh-CN" w:bidi="ar-SA"/>
+        </w:rPr>
+        <w:t>es emprunts</w:t>
       </w:r>
     </w:p>
     <w:p>
@@ -972,6 +1029,10 @@
     <w:p>
       <w:pPr>
         <w:pStyle w:val="Titre2"/>
+        <w:numPr>
+          <w:ilvl w:val="1"/>
+          <w:numId w:val="2"/>
+        </w:numPr>
         <w:rPr/>
       </w:pPr>
       <w:r>
@@ -986,6 +1047,72 @@
       </w:pPr>
       <w:r>
         <w:rPr/>
+        <w:t>Les usagers sont représentés par :</w:t>
+      </w:r>
+    </w:p>
+    <w:p>
+      <w:pPr>
+        <w:pStyle w:val="Normal"/>
+        <w:numPr>
+          <w:ilvl w:val="0"/>
+          <w:numId w:val="11"/>
+        </w:numPr>
+        <w:rPr/>
+      </w:pPr>
+      <w:r>
+        <w:rPr/>
+        <w:t>Un login (email)</w:t>
+      </w:r>
+    </w:p>
+    <w:p>
+      <w:pPr>
+        <w:pStyle w:val="Normal"/>
+        <w:numPr>
+          <w:ilvl w:val="0"/>
+          <w:numId w:val="11"/>
+        </w:numPr>
+        <w:rPr/>
+      </w:pPr>
+      <w:r>
+        <w:rPr/>
+        <w:t>Un mot de passe</w:t>
+      </w:r>
+    </w:p>
+    <w:p>
+      <w:pPr>
+        <w:pStyle w:val="Normal"/>
+        <w:numPr>
+          <w:ilvl w:val="0"/>
+          <w:numId w:val="11"/>
+        </w:numPr>
+        <w:rPr/>
+      </w:pPr>
+      <w:r>
+        <w:rPr/>
+        <w:t>Un nom et un prénom</w:t>
+      </w:r>
+    </w:p>
+    <w:p>
+      <w:pPr>
+        <w:pStyle w:val="Normal"/>
+        <w:numPr>
+          <w:ilvl w:val="0"/>
+          <w:numId w:val="0"/>
+        </w:numPr>
+        <w:ind w:left="720" w:hanging="0"/>
+        <w:rPr/>
+      </w:pPr>
+      <w:r>
+        <w:rPr/>
+      </w:r>
+    </w:p>
+    <w:p>
+      <w:pPr>
+        <w:pStyle w:val="Normal"/>
+        <w:rPr/>
+      </w:pPr>
+      <w:r>
+        <w:rPr/>
         <w:t xml:space="preserve">Un DVD est constitué : </w:t>
       </w:r>
     </w:p>
@@ -1350,7 +1477,13 @@
         </w:rPr>
       </w:pPr>
       <w:r>
-        <w:rPr/>
+        <w:rPr>
+          <w:rFonts w:eastAsia="Times New Roman" w:cs="Times New Roman"/>
+          <w:color w:val="auto"/>
+          <w:sz w:val="24"/>
+          <w:szCs w:val="24"/>
+          <w:lang w:val="fr-FR" w:eastAsia="zh-CN" w:bidi="ar-SA"/>
+        </w:rPr>
       </w:r>
     </w:p>
     <w:p>
@@ -1384,6 +1517,10 @@
     <w:p>
       <w:pPr>
         <w:pStyle w:val="Titre2"/>
+        <w:numPr>
+          <w:ilvl w:val="1"/>
+          <w:numId w:val="2"/>
+        </w:numPr>
         <w:spacing w:before="240" w:after="60"/>
         <w:rPr>
           <w:rStyle w:val="Textesource"/>
@@ -1404,16 +1541,7 @@
         </w:rPr>
       </w:pPr>
       <w:r>
-        <w:rPr>
-          <w:rFonts w:eastAsia="WenQuanYi Micro Hei" w:cs="Lohit Hindi" w:ascii="Liberation Serif" w:hAnsi="Liberation Serif"/>
-          <w:b/>
-          <w:bCs/>
-          <w:i/>
-          <w:iCs/>
-          <w:color w:val="000000"/>
-          <w:sz w:val="24"/>
-          <w:szCs w:val="24"/>
-        </w:rPr>
+        <w:rPr/>
       </w:r>
     </w:p>
     <w:sectPr>
@@ -1445,7 +1573,6 @@
         </w:tabs>
         <w:ind w:left="432" w:hanging="432"/>
       </w:pPr>
-      <w:rPr/>
     </w:lvl>
     <w:lvl w:ilvl="1">
       <w:start w:val="1"/>
@@ -1460,7 +1587,6 @@
         </w:tabs>
         <w:ind w:left="576" w:hanging="576"/>
       </w:pPr>
-      <w:rPr/>
     </w:lvl>
     <w:lvl w:ilvl="2">
       <w:start w:val="1"/>
@@ -1560,147 +1686,120 @@
   <w:abstractNum w:abstractNumId="2">
     <w:lvl w:ilvl="0">
       <w:start w:val="1"/>
-      <w:numFmt w:val="bullet"/>
-      <w:suff w:val="space"/>
-      <w:lvlText w:val="&gt;"/>
+      <w:numFmt w:val="none"/>
+      <w:suff w:val="nothing"/>
+      <w:lvlText w:val=""/>
       <w:lvlJc w:val="left"/>
       <w:pPr>
         <w:tabs>
           <w:tab w:val="num" w:pos="0"/>
         </w:tabs>
-        <w:ind w:left="720" w:hanging="360"/>
-      </w:pPr>
-      <w:rPr>
-        <w:rFonts w:ascii="Arial Black" w:hAnsi="Arial Black" w:cs="Arial Black" w:hint="default"/>
-      </w:rPr>
+        <w:ind w:left="432" w:hanging="432"/>
+      </w:pPr>
     </w:lvl>
     <w:lvl w:ilvl="1">
       <w:start w:val="1"/>
-      <w:numFmt w:val="bullet"/>
-      <w:suff w:val="space"/>
-      <w:lvlText w:val="&gt;"/>
+      <w:numFmt w:val="none"/>
+      <w:suff w:val="nothing"/>
+      <w:lvlText w:val=""/>
       <w:lvlJc w:val="left"/>
       <w:pPr>
         <w:tabs>
           <w:tab w:val="num" w:pos="0"/>
         </w:tabs>
-        <w:ind w:left="1080" w:hanging="360"/>
-      </w:pPr>
-      <w:rPr>
-        <w:rFonts w:ascii="Arial Black" w:hAnsi="Arial Black" w:cs="Arial Black" w:hint="default"/>
-      </w:rPr>
+        <w:ind w:left="576" w:hanging="576"/>
+      </w:pPr>
     </w:lvl>
     <w:lvl w:ilvl="2">
       <w:start w:val="1"/>
-      <w:numFmt w:val="bullet"/>
-      <w:suff w:val="space"/>
-      <w:lvlText w:val="&gt;"/>
+      <w:numFmt w:val="none"/>
+      <w:suff w:val="nothing"/>
+      <w:lvlText w:val=""/>
       <w:lvlJc w:val="left"/>
       <w:pPr>
         <w:tabs>
           <w:tab w:val="num" w:pos="0"/>
         </w:tabs>
-        <w:ind w:left="1440" w:hanging="360"/>
-      </w:pPr>
-      <w:rPr>
-        <w:rFonts w:ascii="Arial Black" w:hAnsi="Arial Black" w:cs="Arial Black" w:hint="default"/>
-      </w:rPr>
+        <w:ind w:left="0" w:hanging="0"/>
+      </w:pPr>
     </w:lvl>
     <w:lvl w:ilvl="3">
       <w:start w:val="1"/>
-      <w:numFmt w:val="bullet"/>
-      <w:suff w:val="space"/>
-      <w:lvlText w:val="&gt;"/>
+      <w:numFmt w:val="none"/>
+      <w:suff w:val="nothing"/>
+      <w:lvlText w:val=""/>
       <w:lvlJc w:val="left"/>
       <w:pPr>
         <w:tabs>
           <w:tab w:val="num" w:pos="0"/>
         </w:tabs>
-        <w:ind w:left="1800" w:hanging="360"/>
-      </w:pPr>
-      <w:rPr>
-        <w:rFonts w:ascii="Arial Black" w:hAnsi="Arial Black" w:cs="Arial Black" w:hint="default"/>
-      </w:rPr>
+        <w:ind w:left="0" w:hanging="0"/>
+      </w:pPr>
     </w:lvl>
     <w:lvl w:ilvl="4">
       <w:start w:val="1"/>
-      <w:numFmt w:val="bullet"/>
-      <w:suff w:val="space"/>
-      <w:lvlText w:val="&gt;"/>
+      <w:numFmt w:val="none"/>
+      <w:suff w:val="nothing"/>
+      <w:lvlText w:val=""/>
       <w:lvlJc w:val="left"/>
       <w:pPr>
         <w:tabs>
           <w:tab w:val="num" w:pos="0"/>
         </w:tabs>
-        <w:ind w:left="2160" w:hanging="360"/>
-      </w:pPr>
-      <w:rPr>
-        <w:rFonts w:ascii="Arial Black" w:hAnsi="Arial Black" w:cs="Arial Black" w:hint="default"/>
-      </w:rPr>
+        <w:ind w:left="0" w:hanging="0"/>
+      </w:pPr>
     </w:lvl>
     <w:lvl w:ilvl="5">
       <w:start w:val="1"/>
-      <w:numFmt w:val="bullet"/>
-      <w:suff w:val="space"/>
-      <w:lvlText w:val="&gt;"/>
+      <w:numFmt w:val="none"/>
+      <w:suff w:val="nothing"/>
+      <w:lvlText w:val=""/>
       <w:lvlJc w:val="left"/>
       <w:pPr>
         <w:tabs>
           <w:tab w:val="num" w:pos="0"/>
         </w:tabs>
-        <w:ind w:left="2520" w:hanging="360"/>
-      </w:pPr>
-      <w:rPr>
-        <w:rFonts w:ascii="Arial Black" w:hAnsi="Arial Black" w:cs="Arial Black" w:hint="default"/>
-      </w:rPr>
+        <w:ind w:left="0" w:hanging="0"/>
+      </w:pPr>
     </w:lvl>
     <w:lvl w:ilvl="6">
       <w:start w:val="1"/>
-      <w:numFmt w:val="bullet"/>
-      <w:suff w:val="space"/>
-      <w:lvlText w:val="&gt;"/>
+      <w:numFmt w:val="none"/>
+      <w:suff w:val="nothing"/>
+      <w:lvlText w:val=""/>
       <w:lvlJc w:val="left"/>
       <w:pPr>
         <w:tabs>
           <w:tab w:val="num" w:pos="0"/>
         </w:tabs>
-        <w:ind w:left="2880" w:hanging="360"/>
-      </w:pPr>
-      <w:rPr>
-        <w:rFonts w:ascii="Arial Black" w:hAnsi="Arial Black" w:cs="Arial Black" w:hint="default"/>
-      </w:rPr>
+        <w:ind w:left="0" w:hanging="0"/>
+      </w:pPr>
     </w:lvl>
     <w:lvl w:ilvl="7">
       <w:start w:val="1"/>
-      <w:numFmt w:val="bullet"/>
-      <w:suff w:val="space"/>
-      <w:lvlText w:val="&gt;"/>
+      <w:numFmt w:val="none"/>
+      <w:suff w:val="nothing"/>
+      <w:lvlText w:val=""/>
       <w:lvlJc w:val="left"/>
       <w:pPr>
         <w:tabs>
           <w:tab w:val="num" w:pos="0"/>
         </w:tabs>
-        <w:ind w:left="3240" w:hanging="360"/>
-      </w:pPr>
-      <w:rPr>
-        <w:rFonts w:ascii="Arial Black" w:hAnsi="Arial Black" w:cs="Arial Black" w:hint="default"/>
-      </w:rPr>
+        <w:ind w:left="0" w:hanging="0"/>
+      </w:pPr>
     </w:lvl>
     <w:lvl w:ilvl="8">
       <w:start w:val="1"/>
-      <w:numFmt w:val="bullet"/>
-      <w:suff w:val="space"/>
-      <w:lvlText w:val="&gt;"/>
+      <w:numFmt w:val="none"/>
+      <w:suff w:val="nothing"/>
+      <w:lvlText w:val=""/>
       <w:lvlJc w:val="left"/>
       <w:pPr>
         <w:tabs>
           <w:tab w:val="num" w:pos="0"/>
         </w:tabs>
-        <w:ind w:left="3600" w:hanging="360"/>
-      </w:pPr>
-      <w:rPr>
-        <w:rFonts w:ascii="Arial Black" w:hAnsi="Arial Black" w:cs="Arial Black" w:hint="default"/>
-      </w:rPr>
+        <w:ind w:left="0" w:hanging="0"/>
+      </w:pPr>
     </w:lvl>
   </w:abstractNum>
   <w:abstractNum w:abstractNumId="3">
@@ -2663,6 +2762,143 @@
     </w:lvl>
   </w:abstractNum>
   <w:abstractNum w:abstractNumId="10">
+    <w:lvl w:ilvl="0">
+      <w:start w:val="1"/>
+      <w:numFmt w:val="bullet"/>
+      <w:lvlText w:val=""/>
+      <w:lvlJc w:val="left"/>
+      <w:pPr>
+        <w:tabs>
+          <w:tab w:val="num" w:pos="720"/>
+        </w:tabs>
+        <w:ind w:left="720" w:hanging="360"/>
+      </w:pPr>
+      <w:rPr>
+        <w:rFonts w:ascii="Symbol" w:hAnsi="Symbol" w:cs="Symbol" w:hint="default"/>
+      </w:rPr>
+    </w:lvl>
+    <w:lvl w:ilvl="1">
+      <w:start w:val="1"/>
+      <w:numFmt w:val="bullet"/>
+      <w:lvlText w:val="◦"/>
+      <w:lvlJc w:val="left"/>
+      <w:pPr>
+        <w:tabs>
+          <w:tab w:val="num" w:pos="1080"/>
+        </w:tabs>
+        <w:ind w:left="1080" w:hanging="360"/>
+      </w:pPr>
+      <w:rPr>
+        <w:rFonts w:ascii="OpenSymbol" w:hAnsi="OpenSymbol" w:cs="OpenSymbol" w:hint="default"/>
+      </w:rPr>
+    </w:lvl>
+    <w:lvl w:ilvl="2">
+      <w:start w:val="1"/>
+      <w:numFmt w:val="bullet"/>
+      <w:lvlText w:val="▪"/>
+      <w:lvlJc w:val="left"/>
+      <w:pPr>
+        <w:tabs>
+          <w:tab w:val="num" w:pos="1440"/>
+        </w:tabs>
+        <w:ind w:left="1440" w:hanging="360"/>
+      </w:pPr>
+      <w:rPr>
+        <w:rFonts w:ascii="OpenSymbol" w:hAnsi="OpenSymbol" w:cs="OpenSymbol" w:hint="default"/>
+      </w:rPr>
+    </w:lvl>
+    <w:lvl w:ilvl="3">
+      <w:start w:val="1"/>
+      <w:numFmt w:val="bullet"/>
+      <w:lvlText w:val=""/>
+      <w:lvlJc w:val="left"/>
+      <w:pPr>
+        <w:tabs>
+          <w:tab w:val="num" w:pos="1800"/>
+        </w:tabs>
+        <w:ind w:left="1800" w:hanging="360"/>
+      </w:pPr>
+      <w:rPr>
+        <w:rFonts w:ascii="Symbol" w:hAnsi="Symbol" w:cs="Symbol" w:hint="default"/>
+      </w:rPr>
+    </w:lvl>
+    <w:lvl w:ilvl="4">
+      <w:start w:val="1"/>
+      <w:numFmt w:val="bullet"/>
+      <w:lvlText w:val="◦"/>
+      <w:lvlJc w:val="left"/>
+      <w:pPr>
+        <w:tabs>
+          <w:tab w:val="num" w:pos="2160"/>
+        </w:tabs>
+        <w:ind w:left="2160" w:hanging="360"/>
+      </w:pPr>
+      <w:rPr>
+        <w:rFonts w:ascii="OpenSymbol" w:hAnsi="OpenSymbol" w:cs="OpenSymbol" w:hint="default"/>
+      </w:rPr>
+    </w:lvl>
+    <w:lvl w:ilvl="5">
+      <w:start w:val="1"/>
+      <w:numFmt w:val="bullet"/>
+      <w:lvlText w:val="▪"/>
+      <w:lvlJc w:val="left"/>
+      <w:pPr>
+        <w:tabs>
+          <w:tab w:val="num" w:pos="2520"/>
+        </w:tabs>
+        <w:ind w:left="2520" w:hanging="360"/>
+      </w:pPr>
+      <w:rPr>
+        <w:rFonts w:ascii="OpenSymbol" w:hAnsi="OpenSymbol" w:cs="OpenSymbol" w:hint="default"/>
+      </w:rPr>
+    </w:lvl>
+    <w:lvl w:ilvl="6">
+      <w:start w:val="1"/>
+      <w:numFmt w:val="bullet"/>
+      <w:lvlText w:val=""/>
+      <w:lvlJc w:val="left"/>
+      <w:pPr>
+        <w:tabs>
+          <w:tab w:val="num" w:pos="2880"/>
+        </w:tabs>
+        <w:ind w:left="2880" w:hanging="360"/>
+      </w:pPr>
+      <w:rPr>
+        <w:rFonts w:ascii="Symbol" w:hAnsi="Symbol" w:cs="Symbol" w:hint="default"/>
+      </w:rPr>
+    </w:lvl>
+    <w:lvl w:ilvl="7">
+      <w:start w:val="1"/>
+      <w:numFmt w:val="bullet"/>
+      <w:lvlText w:val="◦"/>
+      <w:lvlJc w:val="left"/>
+      <w:pPr>
+        <w:tabs>
+          <w:tab w:val="num" w:pos="3240"/>
+        </w:tabs>
+        <w:ind w:left="3240" w:hanging="360"/>
+      </w:pPr>
+      <w:rPr>
+        <w:rFonts w:ascii="OpenSymbol" w:hAnsi="OpenSymbol" w:cs="OpenSymbol" w:hint="default"/>
+      </w:rPr>
+    </w:lvl>
+    <w:lvl w:ilvl="8">
+      <w:start w:val="1"/>
+      <w:numFmt w:val="bullet"/>
+      <w:lvlText w:val="▪"/>
+      <w:lvlJc w:val="left"/>
+      <w:pPr>
+        <w:tabs>
+          <w:tab w:val="num" w:pos="3600"/>
+        </w:tabs>
+        <w:ind w:left="3600" w:hanging="360"/>
+      </w:pPr>
+      <w:rPr>
+        <w:rFonts w:ascii="OpenSymbol" w:hAnsi="OpenSymbol" w:cs="OpenSymbol" w:hint="default"/>
+      </w:rPr>
+    </w:lvl>
+  </w:abstractNum>
+  <w:abstractNum w:abstractNumId="11">
     <w:lvl w:ilvl="0">
       <w:start w:val="1"/>
       <w:numFmt w:val="bullet"/>
@@ -2829,6 +3065,9 @@
   <w:num w:numId="10">
     <w:abstractNumId w:val="10"/>
   </w:num>
+  <w:num w:numId="11">
+    <w:abstractNumId w:val="11"/>
+  </w:num>
 </w:numbering>
 </file>
 
@@ -2838,6 +3077,7 @@
     <w:rPrDefault>
       <w:rPr>
         <w:rFonts w:ascii="Liberation Serif" w:hAnsi="Liberation Serif" w:eastAsia="Noto Serif CJK SC" w:cs="Lohit Devanagari"/>
+        <w:sz w:val="20"/>
         <w:szCs w:val="24"/>
         <w:lang w:val="fr-FR" w:eastAsia="zh-CN" w:bidi="hi-IN"/>
       </w:rPr>
@@ -2854,15 +3094,15 @@
     <w:pPr>
       <w:widowControl/>
       <w:suppressAutoHyphens w:val="true"/>
-      <w:kinsoku w:val="true"/>
-      <w:overflowPunct w:val="true"/>
-      <w:autoSpaceDE w:val="true"/>
+      <w:overflowPunct w:val="false"/>
       <w:bidi w:val="0"/>
+      <w:spacing w:before="0" w:after="0"/>
       <w:jc w:val="left"/>
     </w:pPr>
     <w:rPr>
       <w:rFonts w:ascii="Times New Roman" w:hAnsi="Times New Roman" w:eastAsia="Times New Roman" w:cs="Times New Roman"/>
       <w:color w:val="auto"/>
+      <w:kern w:val="0"/>
       <w:sz w:val="24"/>
       <w:szCs w:val="24"/>
       <w:lang w:val="fr-FR" w:eastAsia="zh-CN" w:bidi="ar-SA"/>
@@ -3082,7 +3322,7 @@
       <w:spacing w:before="240" w:after="120"/>
     </w:pPr>
     <w:rPr>
-      <w:rFonts w:ascii="Liberation Sans" w:hAnsi="Liberation Sans" w:eastAsia="Noto Sans CJK SC" w:cs="Lohit Devanagari"/>
+      <w:rFonts w:ascii="Arial" w:hAnsi="Arial" w:eastAsia="DejaVu Sans" w:cs="DejaVu Sans"/>
       <w:sz w:val="28"/>
       <w:szCs w:val="28"/>
     </w:rPr>
@@ -3110,7 +3350,6 @@
       <w:spacing w:before="120" w:after="120"/>
     </w:pPr>
     <w:rPr>
-      <w:rFonts w:cs="Lohit Devanagari"/>
       <w:i/>
       <w:iCs/>
       <w:sz w:val="24"/>
@@ -3125,36 +3364,6 @@
       <w:suppressLineNumbers/>
     </w:pPr>
     <w:rPr/>
-  </w:style>
-  <w:style w:type="paragraph" w:styleId="Heading">
-    <w:name w:val="Heading"/>
-    <w:basedOn w:val="Normal"/>
-    <w:next w:val="Corpsdetexte"/>
-    <w:qFormat/>
-    <w:pPr>
-      <w:keepNext w:val="true"/>
-      <w:spacing w:before="240" w:after="120"/>
-    </w:pPr>
-    <w:rPr>
-      <w:rFonts w:ascii="Arial" w:hAnsi="Arial" w:eastAsia="DejaVu Sans" w:cs="DejaVu Sans"/>
-      <w:sz w:val="28"/>
-      <w:szCs w:val="28"/>
-    </w:rPr>
-  </w:style>
-  <w:style w:type="paragraph" w:styleId="Caption">
-    <w:name w:val="Caption"/>
-    <w:basedOn w:val="Normal"/>
-    <w:qFormat/>
-    <w:pPr>
-      <w:suppressLineNumbers/>
-      <w:spacing w:before="120" w:after="120"/>
-    </w:pPr>
-    <w:rPr>
-      <w:i/>
-      <w:iCs/>
-      <w:sz w:val="24"/>
-      <w:szCs w:val="24"/>
-    </w:rPr>
   </w:style>
   <w:style w:type="paragraph" w:styleId="Titreprincipal">
     <w:name w:val="Title"/>
@@ -3185,10 +3394,6 @@
     <w:basedOn w:val="OXStandard"/>
     <w:qFormat/>
     <w:pPr>
-      <w:numPr>
-        <w:ilvl w:val="0"/>
-        <w:numId w:val="2"/>
-      </w:numPr>
       <w:tabs>
         <w:tab w:val="clear" w:pos="720"/>
       </w:tabs>

</xml_diff>

<commit_message>
Précisions étapes de réalisation
</commit_message>
<xml_diff>
--- a/ProjetFinCursus.docx
+++ b/ProjetFinCursus.docx
@@ -311,9 +311,6 @@
         <w:rPr/>
         <w:t xml:space="preserve"> une documentation au format OpenAPI.</w:t>
         <w:br/>
-      </w:r>
-      <w:r>
-        <w:rPr/>
         <w:t xml:space="preserve">Si elle contient des tests automatisés, c’est un plus </w:t>
       </w:r>
     </w:p>
@@ -492,34 +489,9 @@
         </w:rPr>
         <w:t xml:space="preserve">Développement du projet. </w:t>
         <w:br/>
-      </w:r>
-      <w:r>
-        <w:rPr>
-          <w:rFonts w:eastAsia="Times New Roman" w:cs="Times New Roman"/>
-          <w:b w:val="false"/>
-          <w:bCs w:val="false"/>
-          <w:color w:val="auto"/>
-          <w:kern w:val="2"/>
-          <w:sz w:val="24"/>
-          <w:szCs w:val="24"/>
-          <w:lang w:val="fr-FR" w:eastAsia="zh-CN" w:bidi="ar-SA"/>
-        </w:rPr>
         <w:t>Démarrage ASAP</w:t>
         <w:br/>
-        <w:t>S</w:t>
-      </w:r>
-      <w:r>
-        <w:rPr>
-          <w:rFonts w:eastAsia="Times New Roman" w:cs="Times New Roman"/>
-          <w:b w:val="false"/>
-          <w:bCs w:val="false"/>
-          <w:color w:val="auto"/>
-          <w:kern w:val="2"/>
-          <w:sz w:val="24"/>
-          <w:szCs w:val="24"/>
-          <w:lang w:val="fr-FR" w:eastAsia="zh-CN" w:bidi="ar-SA"/>
-        </w:rPr>
-        <w:t xml:space="preserve">emaine du 23 au 29 mars : </w:t>
+        <w:t xml:space="preserve">Semaine du 23 au 29 mars : </w:t>
       </w:r>
       <w:r>
         <w:rPr>
@@ -800,8 +772,18 @@
           <w:szCs w:val="24"/>
           <w:lang w:val="fr-FR" w:eastAsia="zh-CN" w:bidi="ar-SA"/>
         </w:rPr>
-        <w:t xml:space="preserve">L’application Web </w:t>
-      </w:r>
+        <w:t>L’application Web leur permet ensuite plusieurs Use Case :</w:t>
+      </w:r>
+    </w:p>
+    <w:p>
+      <w:pPr>
+        <w:pStyle w:val="Normal"/>
+        <w:numPr>
+          <w:ilvl w:val="0"/>
+          <w:numId w:val="7"/>
+        </w:numPr>
+        <w:rPr/>
+      </w:pPr>
       <w:r>
         <w:rPr>
           <w:rFonts w:eastAsia="Times New Roman" w:cs="Times New Roman"/>
@@ -810,8 +792,18 @@
           <w:szCs w:val="24"/>
           <w:lang w:val="fr-FR" w:eastAsia="zh-CN" w:bidi="ar-SA"/>
         </w:rPr>
-        <w:t xml:space="preserve">leur </w:t>
-      </w:r>
+        <w:t>Parcourir le catalogue du stock et visualiser les items disponibles à l’emprunt. Permettre de voir les nouveautés, uniquement les CD, etc..</w:t>
+      </w:r>
+    </w:p>
+    <w:p>
+      <w:pPr>
+        <w:pStyle w:val="Normal"/>
+        <w:numPr>
+          <w:ilvl w:val="0"/>
+          <w:numId w:val="7"/>
+        </w:numPr>
+        <w:rPr/>
+      </w:pPr>
       <w:r>
         <w:rPr>
           <w:rFonts w:eastAsia="Times New Roman" w:cs="Times New Roman"/>
@@ -820,8 +812,18 @@
           <w:szCs w:val="24"/>
           <w:lang w:val="fr-FR" w:eastAsia="zh-CN" w:bidi="ar-SA"/>
         </w:rPr>
-        <w:t xml:space="preserve">permet </w:t>
-      </w:r>
+        <w:t xml:space="preserve">Effectuer un emprunt </w:t>
+      </w:r>
+    </w:p>
+    <w:p>
+      <w:pPr>
+        <w:pStyle w:val="Normal"/>
+        <w:numPr>
+          <w:ilvl w:val="0"/>
+          <w:numId w:val="7"/>
+        </w:numPr>
+        <w:rPr/>
+      </w:pPr>
       <w:r>
         <w:rPr>
           <w:rFonts w:eastAsia="Times New Roman" w:cs="Times New Roman"/>
@@ -830,8 +832,18 @@
           <w:szCs w:val="24"/>
           <w:lang w:val="fr-FR" w:eastAsia="zh-CN" w:bidi="ar-SA"/>
         </w:rPr>
-        <w:t xml:space="preserve">ensuite </w:t>
-      </w:r>
+        <w:t>Restituer un emprunt</w:t>
+      </w:r>
+    </w:p>
+    <w:p>
+      <w:pPr>
+        <w:pStyle w:val="Normal"/>
+        <w:numPr>
+          <w:ilvl w:val="0"/>
+          <w:numId w:val="7"/>
+        </w:numPr>
+        <w:rPr/>
+      </w:pPr>
       <w:r>
         <w:rPr>
           <w:rFonts w:eastAsia="Times New Roman" w:cs="Times New Roman"/>
@@ -840,107 +852,7 @@
           <w:szCs w:val="24"/>
           <w:lang w:val="fr-FR" w:eastAsia="zh-CN" w:bidi="ar-SA"/>
         </w:rPr>
-        <w:t>plusieurs Use Case :</w:t>
-      </w:r>
-    </w:p>
-    <w:p>
-      <w:pPr>
-        <w:pStyle w:val="Normal"/>
-        <w:numPr>
-          <w:ilvl w:val="0"/>
-          <w:numId w:val="7"/>
-        </w:numPr>
-        <w:rPr/>
-      </w:pPr>
-      <w:r>
-        <w:rPr>
-          <w:rFonts w:eastAsia="Times New Roman" w:cs="Times New Roman"/>
-          <w:color w:val="auto"/>
-          <w:sz w:val="24"/>
-          <w:szCs w:val="24"/>
-          <w:lang w:val="fr-FR" w:eastAsia="zh-CN" w:bidi="ar-SA"/>
-        </w:rPr>
-        <w:t>Parcourir le catalogue du stock et visualiser les items disponibles à l’emprunt. Permettre de voir les nouveautés, uniquement les CD, etc..</w:t>
-      </w:r>
-    </w:p>
-    <w:p>
-      <w:pPr>
-        <w:pStyle w:val="Normal"/>
-        <w:numPr>
-          <w:ilvl w:val="0"/>
-          <w:numId w:val="7"/>
-        </w:numPr>
-        <w:rPr/>
-      </w:pPr>
-      <w:r>
-        <w:rPr>
-          <w:rFonts w:eastAsia="Times New Roman" w:cs="Times New Roman"/>
-          <w:color w:val="auto"/>
-          <w:sz w:val="24"/>
-          <w:szCs w:val="24"/>
-          <w:lang w:val="fr-FR" w:eastAsia="zh-CN" w:bidi="ar-SA"/>
-        </w:rPr>
-        <w:t xml:space="preserve">Effectuer un emprunt </w:t>
-      </w:r>
-    </w:p>
-    <w:p>
-      <w:pPr>
-        <w:pStyle w:val="Normal"/>
-        <w:numPr>
-          <w:ilvl w:val="0"/>
-          <w:numId w:val="7"/>
-        </w:numPr>
-        <w:rPr/>
-      </w:pPr>
-      <w:r>
-        <w:rPr>
-          <w:rFonts w:eastAsia="Times New Roman" w:cs="Times New Roman"/>
-          <w:color w:val="auto"/>
-          <w:sz w:val="24"/>
-          <w:szCs w:val="24"/>
-          <w:lang w:val="fr-FR" w:eastAsia="zh-CN" w:bidi="ar-SA"/>
-        </w:rPr>
-        <w:t>Restituer un emprunt</w:t>
-      </w:r>
-    </w:p>
-    <w:p>
-      <w:pPr>
-        <w:pStyle w:val="Normal"/>
-        <w:numPr>
-          <w:ilvl w:val="0"/>
-          <w:numId w:val="7"/>
-        </w:numPr>
-        <w:rPr/>
-      </w:pPr>
-      <w:r>
-        <w:rPr>
-          <w:rFonts w:eastAsia="Times New Roman" w:cs="Times New Roman"/>
-          <w:color w:val="auto"/>
-          <w:sz w:val="24"/>
-          <w:szCs w:val="24"/>
-          <w:lang w:val="fr-FR" w:eastAsia="zh-CN" w:bidi="ar-SA"/>
-        </w:rPr>
-        <w:t xml:space="preserve">Visualiser </w:t>
-      </w:r>
-      <w:r>
-        <w:rPr>
-          <w:rFonts w:eastAsia="Times New Roman" w:cs="Times New Roman"/>
-          <w:color w:val="auto"/>
-          <w:sz w:val="24"/>
-          <w:szCs w:val="24"/>
-          <w:lang w:val="fr-FR" w:eastAsia="zh-CN" w:bidi="ar-SA"/>
-        </w:rPr>
-        <w:t>s</w:t>
-      </w:r>
-      <w:r>
-        <w:rPr>
-          <w:rFonts w:eastAsia="Times New Roman" w:cs="Times New Roman"/>
-          <w:color w:val="auto"/>
-          <w:sz w:val="24"/>
-          <w:szCs w:val="24"/>
-          <w:lang w:val="fr-FR" w:eastAsia="zh-CN" w:bidi="ar-SA"/>
-        </w:rPr>
-        <w:t>es emprunts</w:t>
+        <w:t>Visualiser ses emprunts</w:t>
       </w:r>
     </w:p>
     <w:p>
@@ -1493,6 +1405,326 @@
       </w:pPr>
       <w:r>
         <w:rPr/>
+      </w:r>
+      <w:r>
+        <w:br w:type="page"/>
+      </w:r>
+    </w:p>
+    <w:p>
+      <w:pPr>
+        <w:pStyle w:val="Titre1"/>
+        <w:numPr>
+          <w:ilvl w:val="0"/>
+          <w:numId w:val="2"/>
+        </w:numPr>
+        <w:spacing w:before="240" w:after="60"/>
+        <w:rPr>
+          <w:rFonts w:ascii="Arial" w:hAnsi="Arial" w:eastAsia="Times New Roman" w:cs="Arial"/>
+          <w:b/>
+          <w:b/>
+          <w:bCs/>
+          <w:color w:val="auto"/>
+          <w:kern w:val="2"/>
+          <w:sz w:val="32"/>
+          <w:szCs w:val="32"/>
+          <w:lang w:val="fr-FR" w:eastAsia="zh-CN" w:bidi="ar-SA"/>
+        </w:rPr>
+      </w:pPr>
+      <w:r>
+        <w:rPr>
+          <w:rFonts w:eastAsia="Times New Roman" w:cs="Arial"/>
+          <w:b/>
+          <w:bCs/>
+          <w:color w:val="auto"/>
+          <w:kern w:val="2"/>
+          <w:sz w:val="32"/>
+          <w:szCs w:val="32"/>
+          <w:lang w:val="fr-FR" w:eastAsia="zh-CN" w:bidi="ar-SA"/>
+        </w:rPr>
+        <w:t>Étapes de réalisation :</w:t>
+      </w:r>
+    </w:p>
+    <w:p>
+      <w:pPr>
+        <w:pStyle w:val="Normal"/>
+        <w:spacing w:before="240" w:after="60"/>
+        <w:rPr>
+          <w:rFonts w:ascii="Arial" w:hAnsi="Arial" w:eastAsia="Times New Roman" w:cs="Arial"/>
+          <w:b/>
+          <w:b/>
+          <w:bCs/>
+          <w:color w:val="auto"/>
+          <w:kern w:val="2"/>
+          <w:sz w:val="32"/>
+          <w:szCs w:val="32"/>
+          <w:lang w:val="fr-FR" w:eastAsia="zh-CN" w:bidi="ar-SA"/>
+        </w:rPr>
+      </w:pPr>
+      <w:r>
+        <w:rPr/>
+      </w:r>
+    </w:p>
+    <w:p>
+      <w:pPr>
+        <w:pStyle w:val="Titre2"/>
+        <w:rPr/>
+      </w:pPr>
+      <w:r>
+        <w:rPr>
+          <w:rFonts w:eastAsia="Times New Roman" w:cs="Arial"/>
+          <w:b/>
+          <w:bCs/>
+          <w:color w:val="auto"/>
+          <w:kern w:val="2"/>
+          <w:sz w:val="32"/>
+          <w:szCs w:val="32"/>
+          <w:lang w:val="fr-FR" w:eastAsia="zh-CN" w:bidi="ar-SA"/>
+        </w:rPr>
+        <w:t>B</w:t>
+      </w:r>
+      <w:r>
+        <w:rPr>
+          <w:rFonts w:eastAsia="Times New Roman" w:cs="Arial"/>
+          <w:b/>
+          <w:bCs/>
+          <w:color w:val="auto"/>
+          <w:kern w:val="2"/>
+          <w:sz w:val="32"/>
+          <w:szCs w:val="32"/>
+          <w:lang w:val="fr-FR" w:eastAsia="zh-CN" w:bidi="ar-SA"/>
+        </w:rPr>
+        <w:t>ack-end Spring</w:t>
+      </w:r>
+    </w:p>
+    <w:p>
+      <w:pPr>
+        <w:pStyle w:val="Normal"/>
+        <w:numPr>
+          <w:ilvl w:val="0"/>
+          <w:numId w:val="12"/>
+        </w:numPr>
+        <w:spacing w:before="240" w:after="60"/>
+        <w:rPr>
+          <w:b w:val="false"/>
+          <w:b w:val="false"/>
+          <w:bCs w:val="false"/>
+          <w:sz w:val="24"/>
+          <w:szCs w:val="24"/>
+        </w:rPr>
+      </w:pPr>
+      <w:r>
+        <w:rPr>
+          <w:rFonts w:eastAsia="Times New Roman" w:cs="Arial" w:ascii="Arial" w:hAnsi="Arial"/>
+          <w:b w:val="false"/>
+          <w:bCs w:val="false"/>
+          <w:color w:val="auto"/>
+          <w:kern w:val="2"/>
+          <w:sz w:val="24"/>
+          <w:szCs w:val="24"/>
+          <w:lang w:val="fr-FR" w:eastAsia="zh-CN" w:bidi="ar-SA"/>
+        </w:rPr>
+        <w:t>Mise en place dépôt Git : github ou gitlab,</w:t>
+      </w:r>
+    </w:p>
+    <w:p>
+      <w:pPr>
+        <w:pStyle w:val="Normal"/>
+        <w:numPr>
+          <w:ilvl w:val="0"/>
+          <w:numId w:val="12"/>
+        </w:numPr>
+        <w:spacing w:before="240" w:after="60"/>
+        <w:rPr>
+          <w:b w:val="false"/>
+          <w:b w:val="false"/>
+          <w:bCs w:val="false"/>
+          <w:sz w:val="24"/>
+          <w:szCs w:val="24"/>
+        </w:rPr>
+      </w:pPr>
+      <w:r>
+        <w:rPr>
+          <w:rFonts w:eastAsia="Times New Roman" w:cs="Arial" w:ascii="Arial" w:hAnsi="Arial"/>
+          <w:b w:val="false"/>
+          <w:bCs w:val="false"/>
+          <w:color w:val="auto"/>
+          <w:kern w:val="2"/>
+          <w:sz w:val="24"/>
+          <w:szCs w:val="24"/>
+          <w:lang w:val="fr-FR" w:eastAsia="zh-CN" w:bidi="ar-SA"/>
+        </w:rPr>
+        <w:t>Création de projet avec le SpringStarter, choix du nom du projet, du package racine, définition des dépendances</w:t>
+        <w:br/>
+        <w:t>Commit</w:t>
+      </w:r>
+    </w:p>
+    <w:p>
+      <w:pPr>
+        <w:pStyle w:val="Normal"/>
+        <w:numPr>
+          <w:ilvl w:val="0"/>
+          <w:numId w:val="12"/>
+        </w:numPr>
+        <w:spacing w:before="240" w:after="60"/>
+        <w:rPr>
+          <w:b w:val="false"/>
+          <w:b w:val="false"/>
+          <w:bCs w:val="false"/>
+          <w:sz w:val="24"/>
+          <w:szCs w:val="24"/>
+        </w:rPr>
+      </w:pPr>
+      <w:r>
+        <w:rPr>
+          <w:rFonts w:eastAsia="Times New Roman" w:cs="Arial" w:ascii="Arial" w:hAnsi="Arial"/>
+          <w:b w:val="false"/>
+          <w:bCs w:val="false"/>
+          <w:color w:val="auto"/>
+          <w:kern w:val="2"/>
+          <w:sz w:val="24"/>
+          <w:szCs w:val="24"/>
+          <w:lang w:val="fr-FR" w:eastAsia="zh-CN" w:bidi="ar-SA"/>
+        </w:rPr>
+        <w:t>Stabilisation du modèle de données : Diagramme des classes modèles, génération automatique des tables par Hibernate, mise en place d’un jeu de données de tests dans un fichier import.sql</w:t>
+      </w:r>
+    </w:p>
+    <w:p>
+      <w:pPr>
+        <w:pStyle w:val="Normal"/>
+        <w:numPr>
+          <w:ilvl w:val="0"/>
+          <w:numId w:val="12"/>
+        </w:numPr>
+        <w:spacing w:before="240" w:after="60"/>
+        <w:rPr>
+          <w:b w:val="false"/>
+          <w:b w:val="false"/>
+          <w:bCs w:val="false"/>
+          <w:sz w:val="24"/>
+          <w:szCs w:val="24"/>
+        </w:rPr>
+      </w:pPr>
+      <w:r>
+        <w:rPr>
+          <w:rFonts w:eastAsia="Times New Roman" w:cs="Arial" w:ascii="Arial" w:hAnsi="Arial"/>
+          <w:b w:val="false"/>
+          <w:bCs w:val="false"/>
+          <w:color w:val="auto"/>
+          <w:kern w:val="2"/>
+          <w:sz w:val="24"/>
+          <w:szCs w:val="24"/>
+          <w:lang w:val="fr-FR" w:eastAsia="zh-CN" w:bidi="ar-SA"/>
+        </w:rPr>
+        <w:t>Définition de la couche Repository : Analyse des requêtes requises par le projet. Eventuellement, écriture de classes de test  qui valide que les requêtes font ce que l’on pense.</w:t>
+      </w:r>
+    </w:p>
+    <w:p>
+      <w:pPr>
+        <w:pStyle w:val="Normal"/>
+        <w:numPr>
+          <w:ilvl w:val="0"/>
+          <w:numId w:val="12"/>
+        </w:numPr>
+        <w:spacing w:before="240" w:after="60"/>
+        <w:rPr>
+          <w:b w:val="false"/>
+          <w:b w:val="false"/>
+          <w:bCs w:val="false"/>
+          <w:sz w:val="24"/>
+          <w:szCs w:val="24"/>
+        </w:rPr>
+      </w:pPr>
+      <w:r>
+        <w:rPr>
+          <w:rFonts w:eastAsia="Times New Roman" w:cs="Arial" w:ascii="Arial" w:hAnsi="Arial"/>
+          <w:b w:val="false"/>
+          <w:bCs w:val="false"/>
+          <w:color w:val="auto"/>
+          <w:kern w:val="2"/>
+          <w:sz w:val="24"/>
+          <w:szCs w:val="24"/>
+          <w:lang w:val="fr-FR" w:eastAsia="zh-CN" w:bidi="ar-SA"/>
+        </w:rPr>
+        <w:t>Définition de l’API Rest : URLs, Méthodes, Code retour, (en suivant les conventions d’une API Rest). Format JSON des réponses et des corps de requêtes. Implémentation dans les contrôleurs, Tests via tests automatisés ou via Swagger.</w:t>
+      </w:r>
+    </w:p>
+    <w:p>
+      <w:pPr>
+        <w:pStyle w:val="Normal"/>
+        <w:spacing w:before="240" w:after="60"/>
+        <w:rPr>
+          <w:b w:val="false"/>
+          <w:b w:val="false"/>
+          <w:bCs w:val="false"/>
+          <w:sz w:val="24"/>
+          <w:szCs w:val="24"/>
+        </w:rPr>
+      </w:pPr>
+      <w:r>
+        <w:rPr>
+          <w:rFonts w:eastAsia="Times New Roman" w:cs="Arial" w:ascii="Arial" w:hAnsi="Arial"/>
+          <w:b w:val="false"/>
+          <w:bCs w:val="false"/>
+          <w:color w:val="auto"/>
+          <w:kern w:val="2"/>
+          <w:sz w:val="24"/>
+          <w:szCs w:val="24"/>
+          <w:lang w:val="fr-FR" w:eastAsia="zh-CN" w:bidi="ar-SA"/>
+        </w:rPr>
+        <w:t>Bien sûr le processus est itératif</w:t>
+      </w:r>
+    </w:p>
+    <w:p>
+      <w:pPr>
+        <w:pStyle w:val="Normal"/>
+        <w:spacing w:before="240" w:after="60"/>
+        <w:rPr>
+          <w:rFonts w:ascii="Arial" w:hAnsi="Arial" w:eastAsia="Times New Roman" w:cs="Arial"/>
+          <w:color w:val="auto"/>
+          <w:kern w:val="2"/>
+          <w:lang w:val="fr-FR" w:eastAsia="zh-CN" w:bidi="ar-SA"/>
+        </w:rPr>
+      </w:pPr>
+      <w:r>
+        <w:rPr>
+          <w:b w:val="false"/>
+          <w:bCs w:val="false"/>
+          <w:sz w:val="24"/>
+          <w:szCs w:val="24"/>
+        </w:rPr>
+      </w:r>
+    </w:p>
+    <w:p>
+      <w:pPr>
+        <w:pStyle w:val="Titre2"/>
+        <w:rPr/>
+      </w:pPr>
+      <w:r>
+        <w:rPr/>
+        <w:t xml:space="preserve">Front-end </w:t>
+      </w:r>
+    </w:p>
+    <w:p>
+      <w:pPr>
+        <w:pStyle w:val="Normal"/>
+        <w:rPr/>
+      </w:pPr>
+      <w:r>
+        <w:rPr/>
+      </w:r>
+    </w:p>
+    <w:p>
+      <w:pPr>
+        <w:pStyle w:val="Normal"/>
+        <w:rPr/>
+      </w:pPr>
+      <w:r>
+        <w:rPr/>
+        <w:t>…</w:t>
+      </w:r>
+      <w:r>
+        <w:rPr/>
+        <w:t>.</w:t>
       </w:r>
     </w:p>
     <w:p>
@@ -1686,6 +1918,20 @@
   <w:abstractNum w:abstractNumId="2">
     <w:lvl w:ilvl="0">
       <w:start w:val="1"/>
+      <w:numFmt w:val="upperRoman"/>
+      <w:suff w:val="nothing"/>
+      <w:lvlText w:val=""/>
+      <w:lvlJc w:val="left"/>
+      <w:pPr>
+        <w:tabs>
+          <w:tab w:val="num" w:pos="0"/>
+        </w:tabs>
+        <w:ind w:left="432" w:hanging="432"/>
+      </w:pPr>
+      <w:rPr/>
+    </w:lvl>
+    <w:lvl w:ilvl="1">
+      <w:start w:val="1"/>
       <w:numFmt w:val="none"/>
       <w:suff w:val="nothing"/>
       <w:lvlText w:val=""/>
@@ -1694,10 +1940,10 @@
         <w:tabs>
           <w:tab w:val="num" w:pos="0"/>
         </w:tabs>
-        <w:ind w:left="432" w:hanging="432"/>
-      </w:pPr>
-    </w:lvl>
-    <w:lvl w:ilvl="1">
+        <w:ind w:left="576" w:hanging="576"/>
+      </w:pPr>
+    </w:lvl>
+    <w:lvl w:ilvl="2">
       <w:start w:val="1"/>
       <w:numFmt w:val="none"/>
       <w:suff w:val="nothing"/>
@@ -1707,10 +1953,10 @@
         <w:tabs>
           <w:tab w:val="num" w:pos="0"/>
         </w:tabs>
-        <w:ind w:left="576" w:hanging="576"/>
-      </w:pPr>
-    </w:lvl>
-    <w:lvl w:ilvl="2">
+        <w:ind w:left="0" w:hanging="0"/>
+      </w:pPr>
+    </w:lvl>
+    <w:lvl w:ilvl="3">
       <w:start w:val="1"/>
       <w:numFmt w:val="none"/>
       <w:suff w:val="nothing"/>
@@ -1723,7 +1969,7 @@
         <w:ind w:left="0" w:hanging="0"/>
       </w:pPr>
     </w:lvl>
-    <w:lvl w:ilvl="3">
+    <w:lvl w:ilvl="4">
       <w:start w:val="1"/>
       <w:numFmt w:val="none"/>
       <w:suff w:val="nothing"/>
@@ -1736,7 +1982,7 @@
         <w:ind w:left="0" w:hanging="0"/>
       </w:pPr>
     </w:lvl>
-    <w:lvl w:ilvl="4">
+    <w:lvl w:ilvl="5">
       <w:start w:val="1"/>
       <w:numFmt w:val="none"/>
       <w:suff w:val="nothing"/>
@@ -1749,7 +1995,7 @@
         <w:ind w:left="0" w:hanging="0"/>
       </w:pPr>
     </w:lvl>
-    <w:lvl w:ilvl="5">
+    <w:lvl w:ilvl="6">
       <w:start w:val="1"/>
       <w:numFmt w:val="none"/>
       <w:suff w:val="nothing"/>
@@ -1762,7 +2008,7 @@
         <w:ind w:left="0" w:hanging="0"/>
       </w:pPr>
     </w:lvl>
-    <w:lvl w:ilvl="6">
+    <w:lvl w:ilvl="7">
       <w:start w:val="1"/>
       <w:numFmt w:val="none"/>
       <w:suff w:val="nothing"/>
@@ -1775,7 +2021,7 @@
         <w:ind w:left="0" w:hanging="0"/>
       </w:pPr>
     </w:lvl>
-    <w:lvl w:ilvl="7">
+    <w:lvl w:ilvl="8">
       <w:start w:val="1"/>
       <w:numFmt w:val="none"/>
       <w:suff w:val="nothing"/>
@@ -1788,19 +2034,6 @@
         <w:ind w:left="0" w:hanging="0"/>
       </w:pPr>
     </w:lvl>
-    <w:lvl w:ilvl="8">
-      <w:start w:val="1"/>
-      <w:numFmt w:val="none"/>
-      <w:suff w:val="nothing"/>
-      <w:lvlText w:val=""/>
-      <w:lvlJc w:val="left"/>
-      <w:pPr>
-        <w:tabs>
-          <w:tab w:val="num" w:pos="0"/>
-        </w:tabs>
-        <w:ind w:left="0" w:hanging="0"/>
-      </w:pPr>
-    </w:lvl>
   </w:abstractNum>
   <w:abstractNum w:abstractNumId="3">
     <w:lvl w:ilvl="0">
@@ -3033,6 +3266,125 @@
       <w:rPr>
         <w:rFonts w:ascii="OpenSymbol" w:hAnsi="OpenSymbol" w:cs="OpenSymbol" w:hint="default"/>
       </w:rPr>
+    </w:lvl>
+  </w:abstractNum>
+  <w:abstractNum w:abstractNumId="12">
+    <w:lvl w:ilvl="0">
+      <w:start w:val="1"/>
+      <w:numFmt w:val="decimal"/>
+      <w:lvlText w:val="%1)"/>
+      <w:lvlJc w:val="left"/>
+      <w:pPr>
+        <w:tabs>
+          <w:tab w:val="num" w:pos="720"/>
+        </w:tabs>
+        <w:ind w:left="720" w:hanging="360"/>
+      </w:pPr>
+      <w:rPr/>
+    </w:lvl>
+    <w:lvl w:ilvl="1">
+      <w:start w:val="1"/>
+      <w:numFmt w:val="decimal"/>
+      <w:lvlText w:val="%2)"/>
+      <w:lvlJc w:val="left"/>
+      <w:pPr>
+        <w:tabs>
+          <w:tab w:val="num" w:pos="1080"/>
+        </w:tabs>
+        <w:ind w:left="1080" w:hanging="360"/>
+      </w:pPr>
+      <w:rPr/>
+    </w:lvl>
+    <w:lvl w:ilvl="2">
+      <w:start w:val="1"/>
+      <w:numFmt w:val="decimal"/>
+      <w:lvlText w:val="%3)"/>
+      <w:lvlJc w:val="left"/>
+      <w:pPr>
+        <w:tabs>
+          <w:tab w:val="num" w:pos="1440"/>
+        </w:tabs>
+        <w:ind w:left="1440" w:hanging="360"/>
+      </w:pPr>
+      <w:rPr/>
+    </w:lvl>
+    <w:lvl w:ilvl="3">
+      <w:start w:val="1"/>
+      <w:numFmt w:val="decimal"/>
+      <w:lvlText w:val="%4)"/>
+      <w:lvlJc w:val="left"/>
+      <w:pPr>
+        <w:tabs>
+          <w:tab w:val="num" w:pos="1800"/>
+        </w:tabs>
+        <w:ind w:left="1800" w:hanging="360"/>
+      </w:pPr>
+      <w:rPr/>
+    </w:lvl>
+    <w:lvl w:ilvl="4">
+      <w:start w:val="1"/>
+      <w:numFmt w:val="decimal"/>
+      <w:lvlText w:val="%5)"/>
+      <w:lvlJc w:val="left"/>
+      <w:pPr>
+        <w:tabs>
+          <w:tab w:val="num" w:pos="2160"/>
+        </w:tabs>
+        <w:ind w:left="2160" w:hanging="360"/>
+      </w:pPr>
+      <w:rPr/>
+    </w:lvl>
+    <w:lvl w:ilvl="5">
+      <w:start w:val="1"/>
+      <w:numFmt w:val="decimal"/>
+      <w:lvlText w:val="%6)"/>
+      <w:lvlJc w:val="left"/>
+      <w:pPr>
+        <w:tabs>
+          <w:tab w:val="num" w:pos="2520"/>
+        </w:tabs>
+        <w:ind w:left="2520" w:hanging="360"/>
+      </w:pPr>
+      <w:rPr/>
+    </w:lvl>
+    <w:lvl w:ilvl="6">
+      <w:start w:val="1"/>
+      <w:numFmt w:val="decimal"/>
+      <w:lvlText w:val="%7)"/>
+      <w:lvlJc w:val="left"/>
+      <w:pPr>
+        <w:tabs>
+          <w:tab w:val="num" w:pos="2880"/>
+        </w:tabs>
+        <w:ind w:left="2880" w:hanging="360"/>
+      </w:pPr>
+      <w:rPr/>
+    </w:lvl>
+    <w:lvl w:ilvl="7">
+      <w:start w:val="1"/>
+      <w:numFmt w:val="decimal"/>
+      <w:lvlText w:val="%8)"/>
+      <w:lvlJc w:val="left"/>
+      <w:pPr>
+        <w:tabs>
+          <w:tab w:val="num" w:pos="3240"/>
+        </w:tabs>
+        <w:ind w:left="3240" w:hanging="360"/>
+      </w:pPr>
+      <w:rPr/>
+    </w:lvl>
+    <w:lvl w:ilvl="8">
+      <w:start w:val="1"/>
+      <w:numFmt w:val="decimal"/>
+      <w:lvlText w:val="%9)"/>
+      <w:lvlJc w:val="left"/>
+      <w:pPr>
+        <w:tabs>
+          <w:tab w:val="num" w:pos="3600"/>
+        </w:tabs>
+        <w:ind w:left="3600" w:hanging="360"/>
+      </w:pPr>
+      <w:rPr/>
     </w:lvl>
   </w:abstractNum>
   <w:num w:numId="1">
@@ -3068,6 +3420,9 @@
   <w:num w:numId="11">
     <w:abstractNumId w:val="11"/>
   </w:num>
+  <w:num w:numId="12">
+    <w:abstractNumId w:val="12"/>
+  </w:num>
 </w:numbering>
 </file>
 
@@ -3094,7 +3449,7 @@
     <w:pPr>
       <w:widowControl/>
       <w:suppressAutoHyphens w:val="true"/>
-      <w:overflowPunct w:val="false"/>
+      <w:overflowPunct w:val="true"/>
       <w:bidi w:val="0"/>
       <w:spacing w:before="0" w:after="0"/>
       <w:jc w:val="left"/>

</xml_diff>

<commit_message>
Précisions sur les étapes de mise en place
</commit_message>
<xml_diff>
--- a/ProjetFinCursus.docx
+++ b/ProjetFinCursus.docx
@@ -54,7 +54,7 @@
         <w:pStyle w:val="Corpsdetexte"/>
         <w:numPr>
           <w:ilvl w:val="0"/>
-          <w:numId w:val="3"/>
+          <w:numId w:val="4"/>
         </w:numPr>
         <w:rPr/>
       </w:pPr>
@@ -68,7 +68,7 @@
         <w:pStyle w:val="Corpsdetexte"/>
         <w:numPr>
           <w:ilvl w:val="0"/>
-          <w:numId w:val="3"/>
+          <w:numId w:val="4"/>
         </w:numPr>
         <w:rPr/>
       </w:pPr>
@@ -82,7 +82,7 @@
         <w:pStyle w:val="Corpsdetexte"/>
         <w:numPr>
           <w:ilvl w:val="0"/>
-          <w:numId w:val="3"/>
+          <w:numId w:val="4"/>
         </w:numPr>
         <w:rPr/>
       </w:pPr>
@@ -104,7 +104,7 @@
         <w:pStyle w:val="Corpsdetexte"/>
         <w:numPr>
           <w:ilvl w:val="0"/>
-          <w:numId w:val="3"/>
+          <w:numId w:val="4"/>
         </w:numPr>
         <w:rPr/>
       </w:pPr>
@@ -118,7 +118,7 @@
         <w:pStyle w:val="Corpsdetexte"/>
         <w:numPr>
           <w:ilvl w:val="0"/>
-          <w:numId w:val="3"/>
+          <w:numId w:val="4"/>
         </w:numPr>
         <w:rPr/>
       </w:pPr>
@@ -142,7 +142,7 @@
         <w:pStyle w:val="Titre1"/>
         <w:numPr>
           <w:ilvl w:val="0"/>
-          <w:numId w:val="2"/>
+          <w:numId w:val="3"/>
         </w:numPr>
         <w:rPr/>
       </w:pPr>
@@ -167,7 +167,7 @@
         <w:pStyle w:val="Corpsdetexte"/>
         <w:numPr>
           <w:ilvl w:val="0"/>
-          <w:numId w:val="4"/>
+          <w:numId w:val="5"/>
         </w:numPr>
         <w:spacing w:before="240" w:after="60"/>
         <w:rPr/>
@@ -182,7 +182,7 @@
         <w:pStyle w:val="Corpsdetexte"/>
         <w:numPr>
           <w:ilvl w:val="0"/>
-          <w:numId w:val="4"/>
+          <w:numId w:val="5"/>
         </w:numPr>
         <w:spacing w:before="240" w:after="60"/>
         <w:rPr/>
@@ -197,7 +197,7 @@
         <w:pStyle w:val="Corpsdetexte"/>
         <w:numPr>
           <w:ilvl w:val="0"/>
-          <w:numId w:val="4"/>
+          <w:numId w:val="5"/>
         </w:numPr>
         <w:spacing w:before="240" w:after="60"/>
         <w:rPr/>
@@ -276,7 +276,7 @@
         <w:pStyle w:val="Corpsdetexte"/>
         <w:numPr>
           <w:ilvl w:val="0"/>
-          <w:numId w:val="5"/>
+          <w:numId w:val="6"/>
         </w:numPr>
         <w:spacing w:before="240" w:after="60"/>
         <w:rPr/>
@@ -319,7 +319,7 @@
         <w:pStyle w:val="Corpsdetexte"/>
         <w:numPr>
           <w:ilvl w:val="0"/>
-          <w:numId w:val="5"/>
+          <w:numId w:val="6"/>
         </w:numPr>
         <w:spacing w:before="240" w:after="60"/>
         <w:rPr/>
@@ -359,7 +359,7 @@
         <w:pStyle w:val="Corpsdetexte"/>
         <w:numPr>
           <w:ilvl w:val="0"/>
-          <w:numId w:val="6"/>
+          <w:numId w:val="7"/>
         </w:numPr>
         <w:spacing w:before="240" w:after="60"/>
         <w:rPr/>
@@ -374,7 +374,7 @@
         <w:pStyle w:val="Corpsdetexte"/>
         <w:numPr>
           <w:ilvl w:val="0"/>
-          <w:numId w:val="6"/>
+          <w:numId w:val="7"/>
         </w:numPr>
         <w:spacing w:before="240" w:after="60"/>
         <w:rPr/>
@@ -399,7 +399,7 @@
         <w:pStyle w:val="Titre1"/>
         <w:numPr>
           <w:ilvl w:val="0"/>
-          <w:numId w:val="2"/>
+          <w:numId w:val="3"/>
         </w:numPr>
         <w:spacing w:before="240" w:after="60"/>
         <w:rPr/>
@@ -423,7 +423,7 @@
         <w:pStyle w:val="Normal"/>
         <w:numPr>
           <w:ilvl w:val="0"/>
-          <w:numId w:val="9"/>
+          <w:numId w:val="10"/>
         </w:numPr>
         <w:spacing w:before="240" w:after="60"/>
         <w:rPr/>
@@ -447,7 +447,7 @@
         <w:pStyle w:val="Normal"/>
         <w:numPr>
           <w:ilvl w:val="0"/>
-          <w:numId w:val="9"/>
+          <w:numId w:val="10"/>
         </w:numPr>
         <w:spacing w:before="240" w:after="60"/>
         <w:rPr/>
@@ -471,7 +471,7 @@
         <w:pStyle w:val="Normal"/>
         <w:numPr>
           <w:ilvl w:val="0"/>
-          <w:numId w:val="9"/>
+          <w:numId w:val="10"/>
         </w:numPr>
         <w:spacing w:before="240" w:after="60"/>
         <w:rPr/>
@@ -529,7 +529,7 @@
         <w:pStyle w:val="Normal"/>
         <w:numPr>
           <w:ilvl w:val="0"/>
-          <w:numId w:val="9"/>
+          <w:numId w:val="10"/>
         </w:numPr>
         <w:spacing w:before="240" w:after="60"/>
         <w:rPr>
@@ -604,7 +604,7 @@
         <w:pStyle w:val="Titre1"/>
         <w:numPr>
           <w:ilvl w:val="0"/>
-          <w:numId w:val="2"/>
+          <w:numId w:val="3"/>
         </w:numPr>
         <w:spacing w:before="240" w:after="60"/>
         <w:rPr>
@@ -780,7 +780,7 @@
         <w:pStyle w:val="Normal"/>
         <w:numPr>
           <w:ilvl w:val="0"/>
-          <w:numId w:val="7"/>
+          <w:numId w:val="8"/>
         </w:numPr>
         <w:rPr/>
       </w:pPr>
@@ -800,7 +800,7 @@
         <w:pStyle w:val="Normal"/>
         <w:numPr>
           <w:ilvl w:val="0"/>
-          <w:numId w:val="7"/>
+          <w:numId w:val="8"/>
         </w:numPr>
         <w:rPr/>
       </w:pPr>
@@ -820,7 +820,7 @@
         <w:pStyle w:val="Normal"/>
         <w:numPr>
           <w:ilvl w:val="0"/>
-          <w:numId w:val="7"/>
+          <w:numId w:val="8"/>
         </w:numPr>
         <w:rPr/>
       </w:pPr>
@@ -840,7 +840,7 @@
         <w:pStyle w:val="Normal"/>
         <w:numPr>
           <w:ilvl w:val="0"/>
-          <w:numId w:val="7"/>
+          <w:numId w:val="8"/>
         </w:numPr>
         <w:rPr/>
       </w:pPr>
@@ -879,7 +879,7 @@
         <w:pStyle w:val="Normal"/>
         <w:numPr>
           <w:ilvl w:val="0"/>
-          <w:numId w:val="8"/>
+          <w:numId w:val="9"/>
         </w:numPr>
         <w:rPr/>
       </w:pPr>
@@ -893,7 +893,7 @@
         <w:pStyle w:val="Normal"/>
         <w:numPr>
           <w:ilvl w:val="0"/>
-          <w:numId w:val="8"/>
+          <w:numId w:val="9"/>
         </w:numPr>
         <w:rPr/>
       </w:pPr>
@@ -943,7 +943,7 @@
         <w:pStyle w:val="Titre2"/>
         <w:numPr>
           <w:ilvl w:val="1"/>
-          <w:numId w:val="2"/>
+          <w:numId w:val="3"/>
         </w:numPr>
         <w:rPr/>
       </w:pPr>
@@ -967,13 +967,79 @@
         <w:pStyle w:val="Normal"/>
         <w:numPr>
           <w:ilvl w:val="0"/>
+          <w:numId w:val="12"/>
+        </w:numPr>
+        <w:rPr/>
+      </w:pPr>
+      <w:r>
+        <w:rPr/>
+        <w:t>Un login (email)</w:t>
+      </w:r>
+    </w:p>
+    <w:p>
+      <w:pPr>
+        <w:pStyle w:val="Normal"/>
+        <w:numPr>
+          <w:ilvl w:val="0"/>
+          <w:numId w:val="12"/>
+        </w:numPr>
+        <w:rPr/>
+      </w:pPr>
+      <w:r>
+        <w:rPr/>
+        <w:t>Un mot de passe</w:t>
+      </w:r>
+    </w:p>
+    <w:p>
+      <w:pPr>
+        <w:pStyle w:val="Normal"/>
+        <w:numPr>
+          <w:ilvl w:val="0"/>
+          <w:numId w:val="12"/>
+        </w:numPr>
+        <w:rPr/>
+      </w:pPr>
+      <w:r>
+        <w:rPr/>
+        <w:t>Un nom et un prénom</w:t>
+      </w:r>
+    </w:p>
+    <w:p>
+      <w:pPr>
+        <w:pStyle w:val="Normal"/>
+        <w:numPr>
+          <w:ilvl w:val="0"/>
+          <w:numId w:val="0"/>
+        </w:numPr>
+        <w:ind w:left="720" w:hanging="0"/>
+        <w:rPr/>
+      </w:pPr>
+      <w:r>
+        <w:rPr/>
+      </w:r>
+    </w:p>
+    <w:p>
+      <w:pPr>
+        <w:pStyle w:val="Normal"/>
+        <w:rPr/>
+      </w:pPr>
+      <w:r>
+        <w:rPr/>
+        <w:t xml:space="preserve">Un DVD est constitué : </w:t>
+      </w:r>
+    </w:p>
+    <w:p>
+      <w:pPr>
+        <w:pStyle w:val="Normal"/>
+        <w:numPr>
+          <w:ilvl w:val="0"/>
           <w:numId w:val="11"/>
         </w:numPr>
         <w:rPr/>
       </w:pPr>
       <w:r>
         <w:rPr/>
-        <w:t>Un login (email)</w:t>
+        <w:t>D’un titre</w:t>
       </w:r>
     </w:p>
     <w:p>
@@ -987,7 +1053,7 @@
       </w:pPr>
       <w:r>
         <w:rPr/>
-        <w:t>Un mot de passe</w:t>
+        <w:t>D’un nombre d’exemplaires</w:t>
       </w:r>
     </w:p>
     <w:p>
@@ -1001,7 +1067,309 @@
       </w:pPr>
       <w:r>
         <w:rPr/>
-        <w:t>Un nom et un prénom</w:t>
+        <w:t>D’une date de parution</w:t>
+      </w:r>
+    </w:p>
+    <w:p>
+      <w:pPr>
+        <w:pStyle w:val="Normal"/>
+        <w:numPr>
+          <w:ilvl w:val="0"/>
+          <w:numId w:val="11"/>
+        </w:numPr>
+        <w:rPr/>
+      </w:pPr>
+      <w:r>
+        <w:rPr/>
+        <w:t xml:space="preserve">D’un </w:t>
+      </w:r>
+      <w:r>
+        <w:rPr>
+          <w:rFonts w:eastAsia="Times New Roman" w:cs="Times New Roman"/>
+          <w:color w:val="auto"/>
+          <w:sz w:val="24"/>
+          <w:szCs w:val="24"/>
+          <w:lang w:val="fr-FR" w:eastAsia="zh-CN" w:bidi="ar-SA"/>
+        </w:rPr>
+        <w:t>réalisateur</w:t>
+      </w:r>
+    </w:p>
+    <w:p>
+      <w:pPr>
+        <w:pStyle w:val="Normal"/>
+        <w:numPr>
+          <w:ilvl w:val="0"/>
+          <w:numId w:val="11"/>
+        </w:numPr>
+        <w:rPr/>
+      </w:pPr>
+      <w:r>
+        <w:rPr/>
+        <w:t>D’une durée</w:t>
+      </w:r>
+    </w:p>
+    <w:p>
+      <w:pPr>
+        <w:pStyle w:val="Normal"/>
+        <w:numPr>
+          <w:ilvl w:val="0"/>
+          <w:numId w:val="11"/>
+        </w:numPr>
+        <w:rPr/>
+      </w:pPr>
+      <w:r>
+        <w:rPr/>
+        <w:t>D’un type (blue-ray ou normal)</w:t>
+      </w:r>
+    </w:p>
+    <w:p>
+      <w:pPr>
+        <w:pStyle w:val="Normal"/>
+        <w:rPr/>
+      </w:pPr>
+      <w:r>
+        <w:rPr/>
+      </w:r>
+    </w:p>
+    <w:p>
+      <w:pPr>
+        <w:pStyle w:val="Normal"/>
+        <w:rPr/>
+      </w:pPr>
+      <w:r>
+        <w:rPr/>
+        <w:t xml:space="preserve">Un </w:t>
+      </w:r>
+      <w:r>
+        <w:rPr>
+          <w:rFonts w:eastAsia="Times New Roman" w:cs="Times New Roman"/>
+          <w:color w:val="auto"/>
+          <w:sz w:val="24"/>
+          <w:szCs w:val="24"/>
+          <w:lang w:val="fr-FR" w:eastAsia="zh-CN" w:bidi="ar-SA"/>
+        </w:rPr>
+        <w:t>CD</w:t>
+      </w:r>
+      <w:r>
+        <w:rPr/>
+        <w:t xml:space="preserve"> est constitué : </w:t>
+      </w:r>
+    </w:p>
+    <w:p>
+      <w:pPr>
+        <w:pStyle w:val="Normal"/>
+        <w:numPr>
+          <w:ilvl w:val="0"/>
+          <w:numId w:val="11"/>
+        </w:numPr>
+        <w:rPr/>
+      </w:pPr>
+      <w:r>
+        <w:rPr/>
+        <w:t>D’un titre</w:t>
+      </w:r>
+    </w:p>
+    <w:p>
+      <w:pPr>
+        <w:pStyle w:val="Normal"/>
+        <w:numPr>
+          <w:ilvl w:val="0"/>
+          <w:numId w:val="11"/>
+        </w:numPr>
+        <w:rPr/>
+      </w:pPr>
+      <w:r>
+        <w:rPr/>
+        <w:t>D’un nombre d’exemplaires</w:t>
+      </w:r>
+    </w:p>
+    <w:p>
+      <w:pPr>
+        <w:pStyle w:val="Normal"/>
+        <w:numPr>
+          <w:ilvl w:val="0"/>
+          <w:numId w:val="11"/>
+        </w:numPr>
+        <w:rPr/>
+      </w:pPr>
+      <w:r>
+        <w:rPr/>
+        <w:t>D’une date de parution</w:t>
+      </w:r>
+    </w:p>
+    <w:p>
+      <w:pPr>
+        <w:pStyle w:val="Normal"/>
+        <w:numPr>
+          <w:ilvl w:val="0"/>
+          <w:numId w:val="11"/>
+        </w:numPr>
+        <w:rPr/>
+      </w:pPr>
+      <w:r>
+        <w:rPr/>
+        <w:t xml:space="preserve">D’un </w:t>
+      </w:r>
+      <w:r>
+        <w:rPr>
+          <w:rFonts w:eastAsia="Times New Roman" w:cs="Times New Roman"/>
+          <w:color w:val="auto"/>
+          <w:sz w:val="24"/>
+          <w:szCs w:val="24"/>
+          <w:lang w:val="fr-FR" w:eastAsia="zh-CN" w:bidi="ar-SA"/>
+        </w:rPr>
+        <w:t>artiste/groupe</w:t>
+      </w:r>
+    </w:p>
+    <w:p>
+      <w:pPr>
+        <w:pStyle w:val="Normal"/>
+        <w:numPr>
+          <w:ilvl w:val="0"/>
+          <w:numId w:val="11"/>
+        </w:numPr>
+        <w:rPr/>
+      </w:pPr>
+      <w:r>
+        <w:rPr/>
+        <w:t>D’une durée</w:t>
+      </w:r>
+    </w:p>
+    <w:p>
+      <w:pPr>
+        <w:pStyle w:val="Normal"/>
+        <w:numPr>
+          <w:ilvl w:val="0"/>
+          <w:numId w:val="11"/>
+        </w:numPr>
+        <w:rPr/>
+      </w:pPr>
+      <w:r>
+        <w:rPr/>
+        <w:t xml:space="preserve">D’un </w:t>
+      </w:r>
+      <w:r>
+        <w:rPr>
+          <w:rFonts w:eastAsia="Times New Roman" w:cs="Times New Roman"/>
+          <w:color w:val="auto"/>
+          <w:sz w:val="24"/>
+          <w:szCs w:val="24"/>
+          <w:lang w:val="fr-FR" w:eastAsia="zh-CN" w:bidi="ar-SA"/>
+        </w:rPr>
+        <w:t>nombre de titres</w:t>
+      </w:r>
+    </w:p>
+    <w:p>
+      <w:pPr>
+        <w:pStyle w:val="Normal"/>
+        <w:rPr/>
+      </w:pPr>
+      <w:r>
+        <w:rPr/>
+      </w:r>
+    </w:p>
+    <w:p>
+      <w:pPr>
+        <w:pStyle w:val="Normal"/>
+        <w:rPr/>
+      </w:pPr>
+      <w:r>
+        <w:rPr/>
+        <w:t xml:space="preserve">Un </w:t>
+      </w:r>
+      <w:r>
+        <w:rPr>
+          <w:rFonts w:eastAsia="Times New Roman" w:cs="Times New Roman"/>
+          <w:color w:val="auto"/>
+          <w:sz w:val="24"/>
+          <w:szCs w:val="24"/>
+          <w:lang w:val="fr-FR" w:eastAsia="zh-CN" w:bidi="ar-SA"/>
+        </w:rPr>
+        <w:t>Livre</w:t>
+      </w:r>
+      <w:r>
+        <w:rPr/>
+        <w:t xml:space="preserve"> est constitué : </w:t>
+      </w:r>
+    </w:p>
+    <w:p>
+      <w:pPr>
+        <w:pStyle w:val="Normal"/>
+        <w:numPr>
+          <w:ilvl w:val="0"/>
+          <w:numId w:val="11"/>
+        </w:numPr>
+        <w:rPr/>
+      </w:pPr>
+      <w:r>
+        <w:rPr/>
+        <w:t>D’un titre</w:t>
+      </w:r>
+    </w:p>
+    <w:p>
+      <w:pPr>
+        <w:pStyle w:val="Normal"/>
+        <w:numPr>
+          <w:ilvl w:val="0"/>
+          <w:numId w:val="11"/>
+        </w:numPr>
+        <w:rPr/>
+      </w:pPr>
+      <w:r>
+        <w:rPr/>
+        <w:t>D’un nombre d’exemplaires</w:t>
+      </w:r>
+    </w:p>
+    <w:p>
+      <w:pPr>
+        <w:pStyle w:val="Normal"/>
+        <w:numPr>
+          <w:ilvl w:val="0"/>
+          <w:numId w:val="11"/>
+        </w:numPr>
+        <w:rPr/>
+      </w:pPr>
+      <w:r>
+        <w:rPr/>
+        <w:t>D’une date de parution</w:t>
+      </w:r>
+    </w:p>
+    <w:p>
+      <w:pPr>
+        <w:pStyle w:val="Normal"/>
+        <w:numPr>
+          <w:ilvl w:val="0"/>
+          <w:numId w:val="11"/>
+        </w:numPr>
+        <w:rPr/>
+      </w:pPr>
+      <w:r>
+        <w:rPr/>
+        <w:t xml:space="preserve">D’un </w:t>
+      </w:r>
+      <w:r>
+        <w:rPr>
+          <w:rFonts w:eastAsia="Times New Roman" w:cs="Times New Roman"/>
+          <w:color w:val="auto"/>
+          <w:sz w:val="24"/>
+          <w:szCs w:val="24"/>
+          <w:lang w:val="fr-FR" w:eastAsia="zh-CN" w:bidi="ar-SA"/>
+        </w:rPr>
+        <w:t>écrivain</w:t>
+      </w:r>
+    </w:p>
+    <w:p>
+      <w:pPr>
+        <w:pStyle w:val="Normal"/>
+        <w:numPr>
+          <w:ilvl w:val="0"/>
+          <w:numId w:val="11"/>
+        </w:numPr>
+        <w:rPr/>
+      </w:pPr>
+      <w:r>
+        <w:rPr/>
+        <w:t>D’un numéro ISBN</w:t>
       </w:r>
     </w:p>
     <w:p>
@@ -1012,77 +1380,14 @@
           <w:numId w:val="0"/>
         </w:numPr>
         <w:ind w:left="720" w:hanging="0"/>
-        <w:rPr/>
-      </w:pPr>
-      <w:r>
-        <w:rPr/>
-      </w:r>
-    </w:p>
-    <w:p>
-      <w:pPr>
-        <w:pStyle w:val="Normal"/>
-        <w:rPr/>
-      </w:pPr>
-      <w:r>
-        <w:rPr/>
-        <w:t xml:space="preserve">Un DVD est constitué : </w:t>
-      </w:r>
-    </w:p>
-    <w:p>
-      <w:pPr>
-        <w:pStyle w:val="Normal"/>
-        <w:numPr>
-          <w:ilvl w:val="0"/>
-          <w:numId w:val="10"/>
-        </w:numPr>
-        <w:rPr/>
-      </w:pPr>
-      <w:r>
-        <w:rPr/>
-        <w:t>D’un titre</w:t>
-      </w:r>
-    </w:p>
-    <w:p>
-      <w:pPr>
-        <w:pStyle w:val="Normal"/>
-        <w:numPr>
-          <w:ilvl w:val="0"/>
-          <w:numId w:val="10"/>
-        </w:numPr>
-        <w:rPr/>
-      </w:pPr>
-      <w:r>
-        <w:rPr/>
-        <w:t>D’un nombre d’exemplaires</w:t>
-      </w:r>
-    </w:p>
-    <w:p>
-      <w:pPr>
-        <w:pStyle w:val="Normal"/>
-        <w:numPr>
-          <w:ilvl w:val="0"/>
-          <w:numId w:val="10"/>
-        </w:numPr>
-        <w:rPr/>
-      </w:pPr>
-      <w:r>
-        <w:rPr/>
-        <w:t>D’une date de parution</w:t>
-      </w:r>
-    </w:p>
-    <w:p>
-      <w:pPr>
-        <w:pStyle w:val="Normal"/>
-        <w:numPr>
-          <w:ilvl w:val="0"/>
-          <w:numId w:val="10"/>
-        </w:numPr>
-        <w:rPr/>
-      </w:pPr>
-      <w:r>
-        <w:rPr/>
-        <w:t xml:space="preserve">D’un </w:t>
-      </w:r>
+        <w:rPr>
+          <w:rFonts w:ascii="Times New Roman" w:hAnsi="Times New Roman" w:eastAsia="Times New Roman" w:cs="Times New Roman"/>
+          <w:color w:val="auto"/>
+          <w:sz w:val="24"/>
+          <w:szCs w:val="24"/>
+          <w:lang w:val="fr-FR" w:eastAsia="zh-CN" w:bidi="ar-SA"/>
+        </w:rPr>
+      </w:pPr>
       <w:r>
         <w:rPr>
           <w:rFonts w:eastAsia="Times New Roman" w:cs="Times New Roman"/>
@@ -1091,311 +1396,6 @@
           <w:szCs w:val="24"/>
           <w:lang w:val="fr-FR" w:eastAsia="zh-CN" w:bidi="ar-SA"/>
         </w:rPr>
-        <w:t>réalisateur</w:t>
-      </w:r>
-    </w:p>
-    <w:p>
-      <w:pPr>
-        <w:pStyle w:val="Normal"/>
-        <w:numPr>
-          <w:ilvl w:val="0"/>
-          <w:numId w:val="10"/>
-        </w:numPr>
-        <w:rPr/>
-      </w:pPr>
-      <w:r>
-        <w:rPr/>
-        <w:t>D’une durée</w:t>
-      </w:r>
-    </w:p>
-    <w:p>
-      <w:pPr>
-        <w:pStyle w:val="Normal"/>
-        <w:numPr>
-          <w:ilvl w:val="0"/>
-          <w:numId w:val="10"/>
-        </w:numPr>
-        <w:rPr/>
-      </w:pPr>
-      <w:r>
-        <w:rPr/>
-        <w:t>D’un type (blue-ray ou normal)</w:t>
-      </w:r>
-    </w:p>
-    <w:p>
-      <w:pPr>
-        <w:pStyle w:val="Normal"/>
-        <w:rPr/>
-      </w:pPr>
-      <w:r>
-        <w:rPr/>
-      </w:r>
-    </w:p>
-    <w:p>
-      <w:pPr>
-        <w:pStyle w:val="Normal"/>
-        <w:rPr/>
-      </w:pPr>
-      <w:r>
-        <w:rPr/>
-        <w:t xml:space="preserve">Un </w:t>
-      </w:r>
-      <w:r>
-        <w:rPr>
-          <w:rFonts w:eastAsia="Times New Roman" w:cs="Times New Roman"/>
-          <w:color w:val="auto"/>
-          <w:sz w:val="24"/>
-          <w:szCs w:val="24"/>
-          <w:lang w:val="fr-FR" w:eastAsia="zh-CN" w:bidi="ar-SA"/>
-        </w:rPr>
-        <w:t>CD</w:t>
-      </w:r>
-      <w:r>
-        <w:rPr/>
-        <w:t xml:space="preserve"> est constitué : </w:t>
-      </w:r>
-    </w:p>
-    <w:p>
-      <w:pPr>
-        <w:pStyle w:val="Normal"/>
-        <w:numPr>
-          <w:ilvl w:val="0"/>
-          <w:numId w:val="10"/>
-        </w:numPr>
-        <w:rPr/>
-      </w:pPr>
-      <w:r>
-        <w:rPr/>
-        <w:t>D’un titre</w:t>
-      </w:r>
-    </w:p>
-    <w:p>
-      <w:pPr>
-        <w:pStyle w:val="Normal"/>
-        <w:numPr>
-          <w:ilvl w:val="0"/>
-          <w:numId w:val="10"/>
-        </w:numPr>
-        <w:rPr/>
-      </w:pPr>
-      <w:r>
-        <w:rPr/>
-        <w:t>D’un nombre d’exemplaires</w:t>
-      </w:r>
-    </w:p>
-    <w:p>
-      <w:pPr>
-        <w:pStyle w:val="Normal"/>
-        <w:numPr>
-          <w:ilvl w:val="0"/>
-          <w:numId w:val="10"/>
-        </w:numPr>
-        <w:rPr/>
-      </w:pPr>
-      <w:r>
-        <w:rPr/>
-        <w:t>D’une date de parution</w:t>
-      </w:r>
-    </w:p>
-    <w:p>
-      <w:pPr>
-        <w:pStyle w:val="Normal"/>
-        <w:numPr>
-          <w:ilvl w:val="0"/>
-          <w:numId w:val="10"/>
-        </w:numPr>
-        <w:rPr/>
-      </w:pPr>
-      <w:r>
-        <w:rPr/>
-        <w:t xml:space="preserve">D’un </w:t>
-      </w:r>
-      <w:r>
-        <w:rPr>
-          <w:rFonts w:eastAsia="Times New Roman" w:cs="Times New Roman"/>
-          <w:color w:val="auto"/>
-          <w:sz w:val="24"/>
-          <w:szCs w:val="24"/>
-          <w:lang w:val="fr-FR" w:eastAsia="zh-CN" w:bidi="ar-SA"/>
-        </w:rPr>
-        <w:t>artiste/groupe</w:t>
-      </w:r>
-    </w:p>
-    <w:p>
-      <w:pPr>
-        <w:pStyle w:val="Normal"/>
-        <w:numPr>
-          <w:ilvl w:val="0"/>
-          <w:numId w:val="10"/>
-        </w:numPr>
-        <w:rPr/>
-      </w:pPr>
-      <w:r>
-        <w:rPr/>
-        <w:t>D’une durée</w:t>
-      </w:r>
-    </w:p>
-    <w:p>
-      <w:pPr>
-        <w:pStyle w:val="Normal"/>
-        <w:numPr>
-          <w:ilvl w:val="0"/>
-          <w:numId w:val="10"/>
-        </w:numPr>
-        <w:rPr/>
-      </w:pPr>
-      <w:r>
-        <w:rPr/>
-        <w:t xml:space="preserve">D’un </w:t>
-      </w:r>
-      <w:r>
-        <w:rPr>
-          <w:rFonts w:eastAsia="Times New Roman" w:cs="Times New Roman"/>
-          <w:color w:val="auto"/>
-          <w:sz w:val="24"/>
-          <w:szCs w:val="24"/>
-          <w:lang w:val="fr-FR" w:eastAsia="zh-CN" w:bidi="ar-SA"/>
-        </w:rPr>
-        <w:t>nombre de titres</w:t>
-      </w:r>
-    </w:p>
-    <w:p>
-      <w:pPr>
-        <w:pStyle w:val="Normal"/>
-        <w:rPr/>
-      </w:pPr>
-      <w:r>
-        <w:rPr/>
-      </w:r>
-    </w:p>
-    <w:p>
-      <w:pPr>
-        <w:pStyle w:val="Normal"/>
-        <w:rPr/>
-      </w:pPr>
-      <w:r>
-        <w:rPr/>
-        <w:t xml:space="preserve">Un </w:t>
-      </w:r>
-      <w:r>
-        <w:rPr>
-          <w:rFonts w:eastAsia="Times New Roman" w:cs="Times New Roman"/>
-          <w:color w:val="auto"/>
-          <w:sz w:val="24"/>
-          <w:szCs w:val="24"/>
-          <w:lang w:val="fr-FR" w:eastAsia="zh-CN" w:bidi="ar-SA"/>
-        </w:rPr>
-        <w:t>Livre</w:t>
-      </w:r>
-      <w:r>
-        <w:rPr/>
-        <w:t xml:space="preserve"> est constitué : </w:t>
-      </w:r>
-    </w:p>
-    <w:p>
-      <w:pPr>
-        <w:pStyle w:val="Normal"/>
-        <w:numPr>
-          <w:ilvl w:val="0"/>
-          <w:numId w:val="10"/>
-        </w:numPr>
-        <w:rPr/>
-      </w:pPr>
-      <w:r>
-        <w:rPr/>
-        <w:t>D’un titre</w:t>
-      </w:r>
-    </w:p>
-    <w:p>
-      <w:pPr>
-        <w:pStyle w:val="Normal"/>
-        <w:numPr>
-          <w:ilvl w:val="0"/>
-          <w:numId w:val="10"/>
-        </w:numPr>
-        <w:rPr/>
-      </w:pPr>
-      <w:r>
-        <w:rPr/>
-        <w:t>D’un nombre d’exemplaires</w:t>
-      </w:r>
-    </w:p>
-    <w:p>
-      <w:pPr>
-        <w:pStyle w:val="Normal"/>
-        <w:numPr>
-          <w:ilvl w:val="0"/>
-          <w:numId w:val="10"/>
-        </w:numPr>
-        <w:rPr/>
-      </w:pPr>
-      <w:r>
-        <w:rPr/>
-        <w:t>D’une date de parution</w:t>
-      </w:r>
-    </w:p>
-    <w:p>
-      <w:pPr>
-        <w:pStyle w:val="Normal"/>
-        <w:numPr>
-          <w:ilvl w:val="0"/>
-          <w:numId w:val="10"/>
-        </w:numPr>
-        <w:rPr/>
-      </w:pPr>
-      <w:r>
-        <w:rPr/>
-        <w:t xml:space="preserve">D’un </w:t>
-      </w:r>
-      <w:r>
-        <w:rPr>
-          <w:rFonts w:eastAsia="Times New Roman" w:cs="Times New Roman"/>
-          <w:color w:val="auto"/>
-          <w:sz w:val="24"/>
-          <w:szCs w:val="24"/>
-          <w:lang w:val="fr-FR" w:eastAsia="zh-CN" w:bidi="ar-SA"/>
-        </w:rPr>
-        <w:t>écrivain</w:t>
-      </w:r>
-    </w:p>
-    <w:p>
-      <w:pPr>
-        <w:pStyle w:val="Normal"/>
-        <w:numPr>
-          <w:ilvl w:val="0"/>
-          <w:numId w:val="10"/>
-        </w:numPr>
-        <w:rPr/>
-      </w:pPr>
-      <w:r>
-        <w:rPr/>
-        <w:t>D’un numéro ISBN</w:t>
-      </w:r>
-    </w:p>
-    <w:p>
-      <w:pPr>
-        <w:pStyle w:val="Normal"/>
-        <w:numPr>
-          <w:ilvl w:val="0"/>
-          <w:numId w:val="0"/>
-        </w:numPr>
-        <w:ind w:left="720" w:hanging="0"/>
-        <w:rPr>
-          <w:rFonts w:ascii="Times New Roman" w:hAnsi="Times New Roman" w:eastAsia="Times New Roman" w:cs="Times New Roman"/>
-          <w:color w:val="auto"/>
-          <w:sz w:val="24"/>
-          <w:szCs w:val="24"/>
-          <w:lang w:val="fr-FR" w:eastAsia="zh-CN" w:bidi="ar-SA"/>
-        </w:rPr>
-      </w:pPr>
-      <w:r>
-        <w:rPr>
-          <w:rFonts w:eastAsia="Times New Roman" w:cs="Times New Roman"/>
-          <w:color w:val="auto"/>
-          <w:sz w:val="24"/>
-          <w:szCs w:val="24"/>
-          <w:lang w:val="fr-FR" w:eastAsia="zh-CN" w:bidi="ar-SA"/>
-        </w:rPr>
       </w:r>
     </w:p>
     <w:p>
@@ -1415,7 +1415,7 @@
         <w:pStyle w:val="Titre1"/>
         <w:numPr>
           <w:ilvl w:val="0"/>
-          <w:numId w:val="2"/>
+          <w:numId w:val="3"/>
         </w:numPr>
         <w:spacing w:before="240" w:after="60"/>
         <w:rPr>
@@ -1461,12 +1461,25 @@
         </w:rPr>
       </w:pPr>
       <w:r>
-        <w:rPr/>
+        <w:rPr>
+          <w:rFonts w:eastAsia="Times New Roman" w:cs="Arial" w:ascii="Arial" w:hAnsi="Arial"/>
+          <w:b/>
+          <w:bCs/>
+          <w:color w:val="auto"/>
+          <w:kern w:val="2"/>
+          <w:sz w:val="32"/>
+          <w:szCs w:val="32"/>
+          <w:lang w:val="fr-FR" w:eastAsia="zh-CN" w:bidi="ar-SA"/>
+        </w:rPr>
       </w:r>
     </w:p>
     <w:p>
       <w:pPr>
         <w:pStyle w:val="Titre2"/>
+        <w:numPr>
+          <w:ilvl w:val="1"/>
+          <w:numId w:val="2"/>
+        </w:numPr>
         <w:rPr/>
       </w:pPr>
       <w:r>
@@ -1480,28 +1493,15 @@
           <w:szCs w:val="32"/>
           <w:lang w:val="fr-FR" w:eastAsia="zh-CN" w:bidi="ar-SA"/>
         </w:rPr>
-        <w:t>B</w:t>
-      </w:r>
-      <w:r>
-        <w:rPr>
-          <w:rFonts w:eastAsia="Times New Roman" w:cs="Arial"/>
-          <w:b/>
-          <w:bCs/>
-          <w:color w:val="auto"/>
-          <w:kern w:val="2"/>
-          <w:sz w:val="32"/>
-          <w:szCs w:val="32"/>
-          <w:lang w:val="fr-FR" w:eastAsia="zh-CN" w:bidi="ar-SA"/>
-        </w:rPr>
-        <w:t>ack-end Spring</w:t>
-      </w:r>
-    </w:p>
-    <w:p>
-      <w:pPr>
-        <w:pStyle w:val="Normal"/>
-        <w:numPr>
-          <w:ilvl w:val="0"/>
-          <w:numId w:val="12"/>
+        <w:t>Back-end Spring</w:t>
+      </w:r>
+    </w:p>
+    <w:p>
+      <w:pPr>
+        <w:pStyle w:val="Normal"/>
+        <w:numPr>
+          <w:ilvl w:val="0"/>
+          <w:numId w:val="13"/>
         </w:numPr>
         <w:spacing w:before="240" w:after="60"/>
         <w:rPr>
@@ -1531,7 +1531,7 @@
         <w:pStyle w:val="Normal"/>
         <w:numPr>
           <w:ilvl w:val="0"/>
-          <w:numId w:val="12"/>
+          <w:numId w:val="13"/>
         </w:numPr>
         <w:spacing w:before="240" w:after="60"/>
         <w:rPr>
@@ -1553,7 +1553,7 @@
           <w:szCs w:val="24"/>
           <w:lang w:val="fr-FR" w:eastAsia="zh-CN" w:bidi="ar-SA"/>
         </w:rPr>
-        <w:t>Création de projet avec le SpringStarter, choix du nom du projet, du package racine, définition des dépendances</w:t>
+        <w:t>Création de projet avec le SpringStarter, choix du nom du projet, du package racine, définition des dépendances.</w:t>
         <w:br/>
         <w:t>Commit</w:t>
       </w:r>
@@ -1563,7 +1563,7 @@
         <w:pStyle w:val="Normal"/>
         <w:numPr>
           <w:ilvl w:val="0"/>
-          <w:numId w:val="12"/>
+          <w:numId w:val="13"/>
         </w:numPr>
         <w:spacing w:before="240" w:after="60"/>
         <w:rPr>
@@ -1593,7 +1593,7 @@
         <w:pStyle w:val="Normal"/>
         <w:numPr>
           <w:ilvl w:val="0"/>
-          <w:numId w:val="12"/>
+          <w:numId w:val="13"/>
         </w:numPr>
         <w:spacing w:before="240" w:after="60"/>
         <w:rPr>
@@ -1615,15 +1615,41 @@
           <w:szCs w:val="24"/>
           <w:lang w:val="fr-FR" w:eastAsia="zh-CN" w:bidi="ar-SA"/>
         </w:rPr>
-        <w:t>Définition de la couche Repository : Analyse des requêtes requises par le projet. Eventuellement, écriture de classes de test  qui valide que les requêtes font ce que l’on pense.</w:t>
-      </w:r>
-    </w:p>
-    <w:p>
-      <w:pPr>
-        <w:pStyle w:val="Normal"/>
-        <w:numPr>
-          <w:ilvl w:val="0"/>
-          <w:numId w:val="12"/>
+        <w:t>Définition de la couche Repository : Analyse des requêtes requises par le projet. Éventuellement, écriture de classes de test  qui valide</w:t>
+      </w:r>
+      <w:r>
+        <w:rPr>
+          <w:rFonts w:eastAsia="Times New Roman" w:cs="Arial" w:ascii="Arial" w:hAnsi="Arial"/>
+          <w:b w:val="false"/>
+          <w:bCs w:val="false"/>
+          <w:color w:val="auto"/>
+          <w:kern w:val="2"/>
+          <w:sz w:val="24"/>
+          <w:szCs w:val="24"/>
+          <w:lang w:val="fr-FR" w:eastAsia="zh-CN" w:bidi="ar-SA"/>
+        </w:rPr>
+        <w:t>nt</w:t>
+      </w:r>
+      <w:r>
+        <w:rPr>
+          <w:rFonts w:eastAsia="Times New Roman" w:cs="Arial" w:ascii="Arial" w:hAnsi="Arial"/>
+          <w:b w:val="false"/>
+          <w:bCs w:val="false"/>
+          <w:color w:val="auto"/>
+          <w:kern w:val="2"/>
+          <w:sz w:val="24"/>
+          <w:szCs w:val="24"/>
+          <w:lang w:val="fr-FR" w:eastAsia="zh-CN" w:bidi="ar-SA"/>
+        </w:rPr>
+        <w:t xml:space="preserve"> que les requêtes font ce que l’on pense.</w:t>
+      </w:r>
+    </w:p>
+    <w:p>
+      <w:pPr>
+        <w:pStyle w:val="Normal"/>
+        <w:numPr>
+          <w:ilvl w:val="0"/>
+          <w:numId w:val="13"/>
         </w:numPr>
         <w:spacing w:before="240" w:after="60"/>
         <w:rPr>
@@ -1645,12 +1671,18 @@
           <w:szCs w:val="24"/>
           <w:lang w:val="fr-FR" w:eastAsia="zh-CN" w:bidi="ar-SA"/>
         </w:rPr>
-        <w:t>Définition de l’API Rest : URLs, Méthodes, Code retour, (en suivant les conventions d’une API Rest). Format JSON des réponses et des corps de requêtes. Implémentation dans les contrôleurs, Tests via tests automatisés ou via Swagger.</w:t>
-      </w:r>
-    </w:p>
-    <w:p>
-      <w:pPr>
-        <w:pStyle w:val="Normal"/>
+        <w:t>Définition des services métiers (éventuellement dans une interface). Implémentation de la logique métier.</w:t>
+        <w:br/>
+        <w:t>Classe de tests validant que la logique métier est respectée.</w:t>
+      </w:r>
+    </w:p>
+    <w:p>
+      <w:pPr>
+        <w:pStyle w:val="Normal"/>
+        <w:numPr>
+          <w:ilvl w:val="0"/>
+          <w:numId w:val="13"/>
+        </w:numPr>
         <w:spacing w:before="240" w:after="60"/>
         <w:rPr>
           <w:b w:val="false"/>
@@ -1671,32 +1703,152 @@
           <w:szCs w:val="24"/>
           <w:lang w:val="fr-FR" w:eastAsia="zh-CN" w:bidi="ar-SA"/>
         </w:rPr>
-        <w:t>Bien sûr le processus est itératif</w:t>
-      </w:r>
-    </w:p>
-    <w:p>
-      <w:pPr>
-        <w:pStyle w:val="Normal"/>
+        <w:t>Définition de l’API Rest : URLs, Méthodes, Code retour, (en suivant les conventions d’une API Rest). Format JSON des réponses et des corps de requêtes. Implémentation dans les contrôleurs, Tests via tests automatisés ou via Swagger.</w:t>
+      </w:r>
+    </w:p>
+    <w:p>
+      <w:pPr>
+        <w:pStyle w:val="Normal"/>
+        <w:numPr>
+          <w:ilvl w:val="0"/>
+          <w:numId w:val="13"/>
+        </w:numPr>
         <w:spacing w:before="240" w:after="60"/>
         <w:rPr>
-          <w:rFonts w:ascii="Arial" w:hAnsi="Arial" w:eastAsia="Times New Roman" w:cs="Arial"/>
-          <w:color w:val="auto"/>
-          <w:kern w:val="2"/>
-          <w:lang w:val="fr-FR" w:eastAsia="zh-CN" w:bidi="ar-SA"/>
-        </w:rPr>
-      </w:pPr>
-      <w:r>
-        <w:rPr>
+          <w:b w:val="false"/>
           <w:b w:val="false"/>
           <w:bCs w:val="false"/>
           <w:sz w:val="24"/>
           <w:szCs w:val="24"/>
         </w:rPr>
+      </w:pPr>
+      <w:r>
+        <w:rPr>
+          <w:rFonts w:eastAsia="Times New Roman" w:cs="Arial" w:ascii="Arial" w:hAnsi="Arial"/>
+          <w:b w:val="false"/>
+          <w:bCs w:val="false"/>
+          <w:color w:val="auto"/>
+          <w:kern w:val="2"/>
+          <w:sz w:val="24"/>
+          <w:szCs w:val="24"/>
+          <w:lang w:val="fr-FR" w:eastAsia="zh-CN" w:bidi="ar-SA"/>
+        </w:rPr>
+        <w:t>Gestion des exceptions. Implémentation des gestionnaires d’exception métier</w:t>
+      </w:r>
+    </w:p>
+    <w:p>
+      <w:pPr>
+        <w:pStyle w:val="Normal"/>
+        <w:numPr>
+          <w:ilvl w:val="0"/>
+          <w:numId w:val="13"/>
+        </w:numPr>
+        <w:spacing w:before="240" w:after="60"/>
+        <w:rPr>
+          <w:b w:val="false"/>
+          <w:b w:val="false"/>
+          <w:bCs w:val="false"/>
+          <w:sz w:val="24"/>
+          <w:szCs w:val="24"/>
+        </w:rPr>
+      </w:pPr>
+      <w:r>
+        <w:rPr>
+          <w:rFonts w:eastAsia="Times New Roman" w:cs="Arial" w:ascii="Arial" w:hAnsi="Arial"/>
+          <w:b w:val="false"/>
+          <w:bCs w:val="false"/>
+          <w:color w:val="auto"/>
+          <w:kern w:val="2"/>
+          <w:sz w:val="24"/>
+          <w:szCs w:val="24"/>
+          <w:lang w:val="fr-FR" w:eastAsia="zh-CN" w:bidi="ar-SA"/>
+        </w:rPr>
+        <w:t>Mise en place de la sécurité</w:t>
+      </w:r>
+    </w:p>
+    <w:p>
+      <w:pPr>
+        <w:pStyle w:val="Normal"/>
+        <w:numPr>
+          <w:ilvl w:val="0"/>
+          <w:numId w:val="13"/>
+        </w:numPr>
+        <w:spacing w:before="240" w:after="60"/>
+        <w:rPr>
+          <w:b w:val="false"/>
+          <w:b w:val="false"/>
+          <w:bCs w:val="false"/>
+          <w:sz w:val="24"/>
+          <w:szCs w:val="24"/>
+        </w:rPr>
+      </w:pPr>
+      <w:r>
+        <w:rPr>
+          <w:rFonts w:eastAsia="Times New Roman" w:cs="Arial" w:ascii="Arial" w:hAnsi="Arial"/>
+          <w:b w:val="false"/>
+          <w:bCs w:val="false"/>
+          <w:color w:val="auto"/>
+          <w:kern w:val="2"/>
+          <w:sz w:val="24"/>
+          <w:szCs w:val="24"/>
+          <w:lang w:val="fr-FR" w:eastAsia="zh-CN" w:bidi="ar-SA"/>
+        </w:rPr>
+        <w:t>Classes de tests complet</w:t>
+      </w:r>
+    </w:p>
+    <w:p>
+      <w:pPr>
+        <w:pStyle w:val="Normal"/>
+        <w:spacing w:before="240" w:after="60"/>
+        <w:rPr>
+          <w:b w:val="false"/>
+          <w:b w:val="false"/>
+          <w:bCs w:val="false"/>
+          <w:sz w:val="24"/>
+          <w:szCs w:val="24"/>
+        </w:rPr>
+      </w:pPr>
+      <w:r>
+        <w:rPr>
+          <w:rFonts w:eastAsia="Times New Roman" w:cs="Arial" w:ascii="Arial" w:hAnsi="Arial"/>
+          <w:b w:val="false"/>
+          <w:bCs w:val="false"/>
+          <w:color w:val="auto"/>
+          <w:kern w:val="2"/>
+          <w:sz w:val="24"/>
+          <w:szCs w:val="24"/>
+          <w:lang w:val="fr-FR" w:eastAsia="zh-CN" w:bidi="ar-SA"/>
+        </w:rPr>
+        <w:t>Bien sûr le processus est itératif</w:t>
+      </w:r>
+    </w:p>
+    <w:p>
+      <w:pPr>
+        <w:pStyle w:val="Normal"/>
+        <w:spacing w:before="240" w:after="60"/>
+        <w:rPr>
+          <w:rFonts w:ascii="Arial" w:hAnsi="Arial" w:eastAsia="Times New Roman" w:cs="Arial"/>
+          <w:color w:val="auto"/>
+          <w:kern w:val="2"/>
+          <w:lang w:val="fr-FR" w:eastAsia="zh-CN" w:bidi="ar-SA"/>
+        </w:rPr>
+      </w:pPr>
+      <w:r>
+        <w:rPr>
+          <w:rFonts w:eastAsia="Times New Roman" w:cs="Arial" w:ascii="Arial" w:hAnsi="Arial"/>
+          <w:color w:val="auto"/>
+          <w:kern w:val="2"/>
+          <w:lang w:val="fr-FR" w:eastAsia="zh-CN" w:bidi="ar-SA"/>
+        </w:rPr>
       </w:r>
     </w:p>
     <w:p>
       <w:pPr>
         <w:pStyle w:val="Titre2"/>
+        <w:numPr>
+          <w:ilvl w:val="1"/>
+          <w:numId w:val="2"/>
+        </w:numPr>
         <w:rPr/>
       </w:pPr>
       <w:r>
@@ -1751,7 +1903,7 @@
         <w:pStyle w:val="Titre2"/>
         <w:numPr>
           <w:ilvl w:val="1"/>
-          <w:numId w:val="2"/>
+          <w:numId w:val="3"/>
         </w:numPr>
         <w:spacing w:before="240" w:after="60"/>
         <w:rPr>
@@ -1918,6 +2070,125 @@
   <w:abstractNum w:abstractNumId="2">
     <w:lvl w:ilvl="0">
       <w:start w:val="1"/>
+      <w:numFmt w:val="none"/>
+      <w:suff w:val="nothing"/>
+      <w:lvlText w:val=""/>
+      <w:lvlJc w:val="left"/>
+      <w:pPr>
+        <w:tabs>
+          <w:tab w:val="num" w:pos="0"/>
+        </w:tabs>
+        <w:ind w:left="432" w:hanging="432"/>
+      </w:pPr>
+    </w:lvl>
+    <w:lvl w:ilvl="1">
+      <w:start w:val="1"/>
+      <w:numFmt w:val="none"/>
+      <w:suff w:val="nothing"/>
+      <w:lvlText w:val=""/>
+      <w:lvlJc w:val="left"/>
+      <w:pPr>
+        <w:tabs>
+          <w:tab w:val="num" w:pos="0"/>
+        </w:tabs>
+        <w:ind w:left="576" w:hanging="576"/>
+      </w:pPr>
+    </w:lvl>
+    <w:lvl w:ilvl="2">
+      <w:start w:val="1"/>
+      <w:numFmt w:val="none"/>
+      <w:suff w:val="nothing"/>
+      <w:lvlText w:val=""/>
+      <w:lvlJc w:val="left"/>
+      <w:pPr>
+        <w:tabs>
+          <w:tab w:val="num" w:pos="0"/>
+        </w:tabs>
+        <w:ind w:left="0" w:hanging="0"/>
+      </w:pPr>
+    </w:lvl>
+    <w:lvl w:ilvl="3">
+      <w:start w:val="1"/>
+      <w:numFmt w:val="none"/>
+      <w:suff w:val="nothing"/>
+      <w:lvlText w:val=""/>
+      <w:lvlJc w:val="left"/>
+      <w:pPr>
+        <w:tabs>
+          <w:tab w:val="num" w:pos="0"/>
+        </w:tabs>
+        <w:ind w:left="0" w:hanging="0"/>
+      </w:pPr>
+    </w:lvl>
+    <w:lvl w:ilvl="4">
+      <w:start w:val="1"/>
+      <w:numFmt w:val="none"/>
+      <w:suff w:val="nothing"/>
+      <w:lvlText w:val=""/>
+      <w:lvlJc w:val="left"/>
+      <w:pPr>
+        <w:tabs>
+          <w:tab w:val="num" w:pos="0"/>
+        </w:tabs>
+        <w:ind w:left="0" w:hanging="0"/>
+      </w:pPr>
+    </w:lvl>
+    <w:lvl w:ilvl="5">
+      <w:start w:val="1"/>
+      <w:numFmt w:val="none"/>
+      <w:suff w:val="nothing"/>
+      <w:lvlText w:val=""/>
+      <w:lvlJc w:val="left"/>
+      <w:pPr>
+        <w:tabs>
+          <w:tab w:val="num" w:pos="0"/>
+        </w:tabs>
+        <w:ind w:left="0" w:hanging="0"/>
+      </w:pPr>
+    </w:lvl>
+    <w:lvl w:ilvl="6">
+      <w:start w:val="1"/>
+      <w:numFmt w:val="none"/>
+      <w:suff w:val="nothing"/>
+      <w:lvlText w:val=""/>
+      <w:lvlJc w:val="left"/>
+      <w:pPr>
+        <w:tabs>
+          <w:tab w:val="num" w:pos="0"/>
+        </w:tabs>
+        <w:ind w:left="0" w:hanging="0"/>
+      </w:pPr>
+    </w:lvl>
+    <w:lvl w:ilvl="7">
+      <w:start w:val="1"/>
+      <w:numFmt w:val="none"/>
+      <w:suff w:val="nothing"/>
+      <w:lvlText w:val=""/>
+      <w:lvlJc w:val="left"/>
+      <w:pPr>
+        <w:tabs>
+          <w:tab w:val="num" w:pos="0"/>
+        </w:tabs>
+        <w:ind w:left="0" w:hanging="0"/>
+      </w:pPr>
+    </w:lvl>
+    <w:lvl w:ilvl="8">
+      <w:start w:val="1"/>
+      <w:numFmt w:val="none"/>
+      <w:suff w:val="nothing"/>
+      <w:lvlText w:val=""/>
+      <w:lvlJc w:val="left"/>
+      <w:pPr>
+        <w:tabs>
+          <w:tab w:val="num" w:pos="0"/>
+        </w:tabs>
+        <w:ind w:left="0" w:hanging="0"/>
+      </w:pPr>
+    </w:lvl>
+  </w:abstractNum>
+  <w:abstractNum w:abstractNumId="3">
+    <w:lvl w:ilvl="0">
+      <w:start w:val="1"/>
       <w:numFmt w:val="upperRoman"/>
       <w:suff w:val="nothing"/>
       <w:lvlText w:val=""/>
@@ -1928,7 +2199,6 @@
         </w:tabs>
         <w:ind w:left="432" w:hanging="432"/>
       </w:pPr>
-      <w:rPr/>
     </w:lvl>
     <w:lvl w:ilvl="1">
       <w:start w:val="1"/>
@@ -2035,143 +2305,6 @@
       </w:pPr>
     </w:lvl>
   </w:abstractNum>
-  <w:abstractNum w:abstractNumId="3">
-    <w:lvl w:ilvl="0">
-      <w:start w:val="1"/>
-      <w:numFmt w:val="bullet"/>
-      <w:lvlText w:val=""/>
-      <w:lvlJc w:val="left"/>
-      <w:pPr>
-        <w:tabs>
-          <w:tab w:val="num" w:pos="720"/>
-        </w:tabs>
-        <w:ind w:left="720" w:hanging="360"/>
-      </w:pPr>
-      <w:rPr>
-        <w:rFonts w:ascii="Symbol" w:hAnsi="Symbol" w:cs="Symbol" w:hint="default"/>
-      </w:rPr>
-    </w:lvl>
-    <w:lvl w:ilvl="1">
-      <w:start w:val="1"/>
-      <w:numFmt w:val="bullet"/>
-      <w:lvlText w:val="◦"/>
-      <w:lvlJc w:val="left"/>
-      <w:pPr>
-        <w:tabs>
-          <w:tab w:val="num" w:pos="1080"/>
-        </w:tabs>
-        <w:ind w:left="1080" w:hanging="360"/>
-      </w:pPr>
-      <w:rPr>
-        <w:rFonts w:ascii="OpenSymbol" w:hAnsi="OpenSymbol" w:cs="OpenSymbol" w:hint="default"/>
-      </w:rPr>
-    </w:lvl>
-    <w:lvl w:ilvl="2">
-      <w:start w:val="1"/>
-      <w:numFmt w:val="bullet"/>
-      <w:lvlText w:val="▪"/>
-      <w:lvlJc w:val="left"/>
-      <w:pPr>
-        <w:tabs>
-          <w:tab w:val="num" w:pos="1440"/>
-        </w:tabs>
-        <w:ind w:left="1440" w:hanging="360"/>
-      </w:pPr>
-      <w:rPr>
-        <w:rFonts w:ascii="OpenSymbol" w:hAnsi="OpenSymbol" w:cs="OpenSymbol" w:hint="default"/>
-      </w:rPr>
-    </w:lvl>
-    <w:lvl w:ilvl="3">
-      <w:start w:val="1"/>
-      <w:numFmt w:val="bullet"/>
-      <w:lvlText w:val=""/>
-      <w:lvlJc w:val="left"/>
-      <w:pPr>
-        <w:tabs>
-          <w:tab w:val="num" w:pos="1800"/>
-        </w:tabs>
-        <w:ind w:left="1800" w:hanging="360"/>
-      </w:pPr>
-      <w:rPr>
-        <w:rFonts w:ascii="Symbol" w:hAnsi="Symbol" w:cs="Symbol" w:hint="default"/>
-      </w:rPr>
-    </w:lvl>
-    <w:lvl w:ilvl="4">
-      <w:start w:val="1"/>
-      <w:numFmt w:val="bullet"/>
-      <w:lvlText w:val="◦"/>
-      <w:lvlJc w:val="left"/>
-      <w:pPr>
-        <w:tabs>
-          <w:tab w:val="num" w:pos="2160"/>
-        </w:tabs>
-        <w:ind w:left="2160" w:hanging="360"/>
-      </w:pPr>
-      <w:rPr>
-        <w:rFonts w:ascii="OpenSymbol" w:hAnsi="OpenSymbol" w:cs="OpenSymbol" w:hint="default"/>
-      </w:rPr>
-    </w:lvl>
-    <w:lvl w:ilvl="5">
-      <w:start w:val="1"/>
-      <w:numFmt w:val="bullet"/>
-      <w:lvlText w:val="▪"/>
-      <w:lvlJc w:val="left"/>
-      <w:pPr>
-        <w:tabs>
-          <w:tab w:val="num" w:pos="2520"/>
-        </w:tabs>
-        <w:ind w:left="2520" w:hanging="360"/>
-      </w:pPr>
-      <w:rPr>
-        <w:rFonts w:ascii="OpenSymbol" w:hAnsi="OpenSymbol" w:cs="OpenSymbol" w:hint="default"/>
-      </w:rPr>
-    </w:lvl>
-    <w:lvl w:ilvl="6">
-      <w:start w:val="1"/>
-      <w:numFmt w:val="bullet"/>
-      <w:lvlText w:val=""/>
-      <w:lvlJc w:val="left"/>
-      <w:pPr>
-        <w:tabs>
-          <w:tab w:val="num" w:pos="2880"/>
-        </w:tabs>
-        <w:ind w:left="2880" w:hanging="360"/>
-      </w:pPr>
-      <w:rPr>
-        <w:rFonts w:ascii="Symbol" w:hAnsi="Symbol" w:cs="Symbol" w:hint="default"/>
-      </w:rPr>
-    </w:lvl>
-    <w:lvl w:ilvl="7">
-      <w:start w:val="1"/>
-      <w:numFmt w:val="bullet"/>
-      <w:lvlText w:val="◦"/>
-      <w:lvlJc w:val="left"/>
-      <w:pPr>
-        <w:tabs>
-          <w:tab w:val="num" w:pos="3240"/>
-        </w:tabs>
-        <w:ind w:left="3240" w:hanging="360"/>
-      </w:pPr>
-      <w:rPr>
-        <w:rFonts w:ascii="OpenSymbol" w:hAnsi="OpenSymbol" w:cs="OpenSymbol" w:hint="default"/>
-      </w:rPr>
-    </w:lvl>
-    <w:lvl w:ilvl="8">
-      <w:start w:val="1"/>
-      <w:numFmt w:val="bullet"/>
-      <w:lvlText w:val="▪"/>
-      <w:lvlJc w:val="left"/>
-      <w:pPr>
-        <w:tabs>
-          <w:tab w:val="num" w:pos="3600"/>
-        </w:tabs>
-        <w:ind w:left="3600" w:hanging="360"/>
-      </w:pPr>
-      <w:rPr>
-        <w:rFonts w:ascii="OpenSymbol" w:hAnsi="OpenSymbol" w:cs="OpenSymbol" w:hint="default"/>
-      </w:rPr>
-    </w:lvl>
-  </w:abstractNum>
   <w:abstractNum w:abstractNumId="4">
     <w:lvl w:ilvl="0">
       <w:start w:val="1"/>
@@ -3271,6 +3404,143 @@
   <w:abstractNum w:abstractNumId="12">
     <w:lvl w:ilvl="0">
       <w:start w:val="1"/>
+      <w:numFmt w:val="bullet"/>
+      <w:lvlText w:val=""/>
+      <w:lvlJc w:val="left"/>
+      <w:pPr>
+        <w:tabs>
+          <w:tab w:val="num" w:pos="720"/>
+        </w:tabs>
+        <w:ind w:left="720" w:hanging="360"/>
+      </w:pPr>
+      <w:rPr>
+        <w:rFonts w:ascii="Symbol" w:hAnsi="Symbol" w:cs="Symbol" w:hint="default"/>
+      </w:rPr>
+    </w:lvl>
+    <w:lvl w:ilvl="1">
+      <w:start w:val="1"/>
+      <w:numFmt w:val="bullet"/>
+      <w:lvlText w:val="◦"/>
+      <w:lvlJc w:val="left"/>
+      <w:pPr>
+        <w:tabs>
+          <w:tab w:val="num" w:pos="1080"/>
+        </w:tabs>
+        <w:ind w:left="1080" w:hanging="360"/>
+      </w:pPr>
+      <w:rPr>
+        <w:rFonts w:ascii="OpenSymbol" w:hAnsi="OpenSymbol" w:cs="OpenSymbol" w:hint="default"/>
+      </w:rPr>
+    </w:lvl>
+    <w:lvl w:ilvl="2">
+      <w:start w:val="1"/>
+      <w:numFmt w:val="bullet"/>
+      <w:lvlText w:val="▪"/>
+      <w:lvlJc w:val="left"/>
+      <w:pPr>
+        <w:tabs>
+          <w:tab w:val="num" w:pos="1440"/>
+        </w:tabs>
+        <w:ind w:left="1440" w:hanging="360"/>
+      </w:pPr>
+      <w:rPr>
+        <w:rFonts w:ascii="OpenSymbol" w:hAnsi="OpenSymbol" w:cs="OpenSymbol" w:hint="default"/>
+      </w:rPr>
+    </w:lvl>
+    <w:lvl w:ilvl="3">
+      <w:start w:val="1"/>
+      <w:numFmt w:val="bullet"/>
+      <w:lvlText w:val=""/>
+      <w:lvlJc w:val="left"/>
+      <w:pPr>
+        <w:tabs>
+          <w:tab w:val="num" w:pos="1800"/>
+        </w:tabs>
+        <w:ind w:left="1800" w:hanging="360"/>
+      </w:pPr>
+      <w:rPr>
+        <w:rFonts w:ascii="Symbol" w:hAnsi="Symbol" w:cs="Symbol" w:hint="default"/>
+      </w:rPr>
+    </w:lvl>
+    <w:lvl w:ilvl="4">
+      <w:start w:val="1"/>
+      <w:numFmt w:val="bullet"/>
+      <w:lvlText w:val="◦"/>
+      <w:lvlJc w:val="left"/>
+      <w:pPr>
+        <w:tabs>
+          <w:tab w:val="num" w:pos="2160"/>
+        </w:tabs>
+        <w:ind w:left="2160" w:hanging="360"/>
+      </w:pPr>
+      <w:rPr>
+        <w:rFonts w:ascii="OpenSymbol" w:hAnsi="OpenSymbol" w:cs="OpenSymbol" w:hint="default"/>
+      </w:rPr>
+    </w:lvl>
+    <w:lvl w:ilvl="5">
+      <w:start w:val="1"/>
+      <w:numFmt w:val="bullet"/>
+      <w:lvlText w:val="▪"/>
+      <w:lvlJc w:val="left"/>
+      <w:pPr>
+        <w:tabs>
+          <w:tab w:val="num" w:pos="2520"/>
+        </w:tabs>
+        <w:ind w:left="2520" w:hanging="360"/>
+      </w:pPr>
+      <w:rPr>
+        <w:rFonts w:ascii="OpenSymbol" w:hAnsi="OpenSymbol" w:cs="OpenSymbol" w:hint="default"/>
+      </w:rPr>
+    </w:lvl>
+    <w:lvl w:ilvl="6">
+      <w:start w:val="1"/>
+      <w:numFmt w:val="bullet"/>
+      <w:lvlText w:val=""/>
+      <w:lvlJc w:val="left"/>
+      <w:pPr>
+        <w:tabs>
+          <w:tab w:val="num" w:pos="2880"/>
+        </w:tabs>
+        <w:ind w:left="2880" w:hanging="360"/>
+      </w:pPr>
+      <w:rPr>
+        <w:rFonts w:ascii="Symbol" w:hAnsi="Symbol" w:cs="Symbol" w:hint="default"/>
+      </w:rPr>
+    </w:lvl>
+    <w:lvl w:ilvl="7">
+      <w:start w:val="1"/>
+      <w:numFmt w:val="bullet"/>
+      <w:lvlText w:val="◦"/>
+      <w:lvlJc w:val="left"/>
+      <w:pPr>
+        <w:tabs>
+          <w:tab w:val="num" w:pos="3240"/>
+        </w:tabs>
+        <w:ind w:left="3240" w:hanging="360"/>
+      </w:pPr>
+      <w:rPr>
+        <w:rFonts w:ascii="OpenSymbol" w:hAnsi="OpenSymbol" w:cs="OpenSymbol" w:hint="default"/>
+      </w:rPr>
+    </w:lvl>
+    <w:lvl w:ilvl="8">
+      <w:start w:val="1"/>
+      <w:numFmt w:val="bullet"/>
+      <w:lvlText w:val="▪"/>
+      <w:lvlJc w:val="left"/>
+      <w:pPr>
+        <w:tabs>
+          <w:tab w:val="num" w:pos="3600"/>
+        </w:tabs>
+        <w:ind w:left="3600" w:hanging="360"/>
+      </w:pPr>
+      <w:rPr>
+        <w:rFonts w:ascii="OpenSymbol" w:hAnsi="OpenSymbol" w:cs="OpenSymbol" w:hint="default"/>
+      </w:rPr>
+    </w:lvl>
+  </w:abstractNum>
+  <w:abstractNum w:abstractNumId="13">
+    <w:lvl w:ilvl="0">
+      <w:start w:val="1"/>
       <w:numFmt w:val="decimal"/>
       <w:lvlText w:val="%1)"/>
       <w:lvlJc w:val="left"/>
@@ -3280,7 +3550,6 @@
         </w:tabs>
         <w:ind w:left="720" w:hanging="360"/>
       </w:pPr>
-      <w:rPr/>
     </w:lvl>
     <w:lvl w:ilvl="1">
       <w:start w:val="1"/>
@@ -3293,7 +3562,6 @@
         </w:tabs>
         <w:ind w:left="1080" w:hanging="360"/>
       </w:pPr>
-      <w:rPr/>
     </w:lvl>
     <w:lvl w:ilvl="2">
       <w:start w:val="1"/>
@@ -3306,7 +3574,6 @@
         </w:tabs>
         <w:ind w:left="1440" w:hanging="360"/>
       </w:pPr>
-      <w:rPr/>
     </w:lvl>
     <w:lvl w:ilvl="3">
       <w:start w:val="1"/>
@@ -3319,7 +3586,6 @@
         </w:tabs>
         <w:ind w:left="1800" w:hanging="360"/>
       </w:pPr>
-      <w:rPr/>
     </w:lvl>
     <w:lvl w:ilvl="4">
       <w:start w:val="1"/>
@@ -3332,7 +3598,6 @@
         </w:tabs>
         <w:ind w:left="2160" w:hanging="360"/>
       </w:pPr>
-      <w:rPr/>
     </w:lvl>
     <w:lvl w:ilvl="5">
       <w:start w:val="1"/>
@@ -3345,7 +3610,6 @@
         </w:tabs>
         <w:ind w:left="2520" w:hanging="360"/>
       </w:pPr>
-      <w:rPr/>
     </w:lvl>
     <w:lvl w:ilvl="6">
       <w:start w:val="1"/>
@@ -3358,7 +3622,6 @@
         </w:tabs>
         <w:ind w:left="2880" w:hanging="360"/>
       </w:pPr>
-      <w:rPr/>
     </w:lvl>
     <w:lvl w:ilvl="7">
       <w:start w:val="1"/>
@@ -3371,7 +3634,6 @@
         </w:tabs>
         <w:ind w:left="3240" w:hanging="360"/>
       </w:pPr>
-      <w:rPr/>
     </w:lvl>
     <w:lvl w:ilvl="8">
       <w:start w:val="1"/>
@@ -3384,7 +3646,6 @@
         </w:tabs>
         <w:ind w:left="3600" w:hanging="360"/>
       </w:pPr>
-      <w:rPr/>
     </w:lvl>
   </w:abstractNum>
   <w:num w:numId="1">
@@ -3423,6 +3684,9 @@
   <w:num w:numId="12">
     <w:abstractNumId w:val="12"/>
   </w:num>
+  <w:num w:numId="13">
+    <w:abstractNumId w:val="13"/>
+  </w:num>
 </w:numbering>
 </file>
 
@@ -3449,7 +3713,7 @@
     <w:pPr>
       <w:widowControl/>
       <w:suppressAutoHyphens w:val="true"/>
-      <w:overflowPunct w:val="true"/>
+      <w:overflowPunct w:val="false"/>
       <w:bidi w:val="0"/>
       <w:spacing w:before="0" w:after="0"/>
       <w:jc w:val="left"/>

</xml_diff>

<commit_message>
Mise à jour planning
</commit_message>
<xml_diff>
--- a/ProjetFinCursus.docx
+++ b/ProjetFinCursus.docx
@@ -110,20 +110,6 @@
       </w:pPr>
       <w:r>
         <w:rPr/>
-        <w:t>Docker</w:t>
-      </w:r>
-    </w:p>
-    <w:p>
-      <w:pPr>
-        <w:pStyle w:val="Corpsdetexte"/>
-        <w:numPr>
-          <w:ilvl w:val="0"/>
-          <w:numId w:val="5"/>
-        </w:numPr>
-        <w:rPr/>
-      </w:pPr>
-      <w:r>
-        <w:rPr/>
         <w:t>Git</w:t>
       </w:r>
     </w:p>
@@ -463,7 +449,20 @@
           <w:szCs w:val="24"/>
           <w:lang w:val="fr-FR" w:eastAsia="zh-CN" w:bidi="ar-SA"/>
         </w:rPr>
-        <w:t>Constitution des équipes, mis en place du dépôt de sources : 21 Mars</w:t>
+        <w:t xml:space="preserve">Constitution des équipes, mis en place du dépôt de sources : </w:t>
+      </w:r>
+      <w:r>
+        <w:rPr>
+          <w:rFonts w:eastAsia="Times New Roman" w:cs="Times New Roman"/>
+          <w:b w:val="false"/>
+          <w:bCs w:val="false"/>
+          <w:color w:val="auto"/>
+          <w:kern w:val="2"/>
+          <w:sz w:val="24"/>
+          <w:szCs w:val="24"/>
+          <w:lang w:val="fr-FR" w:eastAsia="zh-CN" w:bidi="ar-SA"/>
+        </w:rPr>
+        <w:t xml:space="preserve">Avant le 7 Octobre </w:t>
       </w:r>
     </w:p>
     <w:p>
@@ -474,12 +473,10 @@
           <w:numId w:val="11"/>
         </w:numPr>
         <w:spacing w:before="240" w:after="60"/>
-        <w:rPr/>
-      </w:pPr>
-      <w:r>
         <w:rPr>
           <w:rFonts w:eastAsia="Times New Roman" w:cs="Times New Roman"/>
           <w:b w:val="false"/>
+          <w:b w:val="false"/>
           <w:bCs w:val="false"/>
           <w:color w:val="auto"/>
           <w:kern w:val="2"/>
@@ -487,75 +484,80 @@
           <w:szCs w:val="24"/>
           <w:lang w:val="fr-FR" w:eastAsia="zh-CN" w:bidi="ar-SA"/>
         </w:rPr>
-        <w:t xml:space="preserve">Développement du projet. </w:t>
+      </w:pPr>
+      <w:r>
+        <w:rPr>
+          <w:rFonts w:eastAsia="Times New Roman" w:cs="Times New Roman"/>
+          <w:b w:val="false"/>
+          <w:bCs w:val="false"/>
+          <w:color w:val="auto"/>
+          <w:kern w:val="2"/>
+          <w:sz w:val="24"/>
+          <w:szCs w:val="24"/>
+          <w:lang w:val="fr-FR" w:eastAsia="zh-CN" w:bidi="ar-SA"/>
+        </w:rPr>
+        <w:t xml:space="preserve">Développement du projet. Démarrage </w:t>
+      </w:r>
+      <w:r>
+        <w:rPr>
+          <w:rFonts w:eastAsia="Times New Roman" w:cs="Times New Roman"/>
+          <w:b w:val="false"/>
+          <w:bCs w:val="false"/>
+          <w:color w:val="auto"/>
+          <w:kern w:val="2"/>
+          <w:sz w:val="24"/>
+          <w:szCs w:val="24"/>
+          <w:lang w:val="fr-FR" w:eastAsia="zh-CN" w:bidi="ar-SA"/>
+        </w:rPr>
+        <w:t xml:space="preserve">dés la fin de la formation SpringBoot </w:t>
+      </w:r>
+      <w:r>
+        <w:rPr>
+          <w:rFonts w:eastAsia="Times New Roman" w:cs="Times New Roman"/>
+          <w:b w:val="false"/>
+          <w:bCs w:val="false"/>
+          <w:color w:val="auto"/>
+          <w:kern w:val="2"/>
+          <w:sz w:val="24"/>
+          <w:szCs w:val="24"/>
+          <w:lang w:val="fr-FR" w:eastAsia="zh-CN" w:bidi="ar-SA"/>
+        </w:rPr>
+        <w:t>et surtout pendant les journées dédiées : 7 Octobre, 21 Octobre, 24 et 25 Octobre</w:t>
         <w:br/>
-        <w:t>Démarrage ASAP</w:t>
-        <w:br/>
-        <w:t xml:space="preserve">Semaine du 23 au 29 mars : </w:t>
-      </w:r>
+      </w:r>
+    </w:p>
+    <w:p>
+      <w:pPr>
+        <w:pStyle w:val="Normal"/>
+        <w:numPr>
+          <w:ilvl w:val="0"/>
+          <w:numId w:val="11"/>
+        </w:numPr>
+        <w:spacing w:before="240" w:after="60"/>
+        <w:rPr>
+          <w:rFonts w:ascii="Times New Roman" w:hAnsi="Times New Roman" w:eastAsia="Times New Roman" w:cs="Times New Roman"/>
+          <w:b w:val="false"/>
+          <w:b w:val="false"/>
+          <w:bCs w:val="false"/>
+          <w:color w:val="auto"/>
+          <w:kern w:val="2"/>
+          <w:sz w:val="24"/>
+          <w:szCs w:val="24"/>
+          <w:lang w:val="fr-FR" w:eastAsia="zh-CN" w:bidi="ar-SA"/>
+        </w:rPr>
+      </w:pPr>
       <w:r>
         <w:rPr>
           <w:rFonts w:eastAsia="Times New Roman" w:cs="Times New Roman"/>
           <w:b w:val="false"/>
           <w:bCs w:val="false"/>
-          <w:i w:val="false"/>
-          <w:caps w:val="false"/>
-          <w:smallCaps w:val="false"/>
-          <w:color w:val="auto"/>
-          <w:spacing w:val="0"/>
+          <w:color w:val="auto"/>
           <w:kern w:val="2"/>
           <w:sz w:val="24"/>
           <w:szCs w:val="24"/>
           <w:lang w:val="fr-FR" w:eastAsia="zh-CN" w:bidi="ar-SA"/>
         </w:rPr>
-        <w:t>Toutes les 2h, point d’avancement avec le référent.</w:t>
-      </w:r>
-      <w:r>
-        <w:rPr>
-          <w:rFonts w:eastAsia="Times New Roman" w:cs="Arial" w:ascii="Arial" w:hAnsi="Arial"/>
-          <w:b/>
-          <w:bCs/>
-          <w:color w:val="auto"/>
-          <w:kern w:val="2"/>
-          <w:sz w:val="32"/>
-          <w:szCs w:val="32"/>
-          <w:lang w:val="fr-FR" w:eastAsia="zh-CN" w:bidi="ar-SA"/>
-        </w:rPr>
-        <w:t xml:space="preserve"> </w:t>
-      </w:r>
-    </w:p>
-    <w:p>
-      <w:pPr>
-        <w:pStyle w:val="Normal"/>
-        <w:numPr>
-          <w:ilvl w:val="0"/>
-          <w:numId w:val="11"/>
-        </w:numPr>
-        <w:spacing w:before="240" w:after="60"/>
-        <w:rPr>
-          <w:rFonts w:ascii="Times New Roman" w:hAnsi="Times New Roman" w:eastAsia="Times New Roman" w:cs="Times New Roman"/>
-          <w:b w:val="false"/>
-          <w:b w:val="false"/>
-          <w:bCs w:val="false"/>
-          <w:color w:val="auto"/>
-          <w:kern w:val="2"/>
-          <w:sz w:val="24"/>
-          <w:szCs w:val="24"/>
-          <w:lang w:val="fr-FR" w:eastAsia="zh-CN" w:bidi="ar-SA"/>
-        </w:rPr>
-      </w:pPr>
-      <w:r>
-        <w:rPr>
-          <w:rFonts w:eastAsia="Times New Roman" w:cs="Times New Roman"/>
-          <w:b w:val="false"/>
-          <w:bCs w:val="false"/>
-          <w:color w:val="auto"/>
-          <w:kern w:val="2"/>
-          <w:sz w:val="24"/>
-          <w:szCs w:val="24"/>
-          <w:lang w:val="fr-FR" w:eastAsia="zh-CN" w:bidi="ar-SA"/>
-        </w:rPr>
-        <w:t>29 Mars Livraison et soutenance</w:t>
+        <w:t>Présentation le 26 Octobre</w:t>
       </w:r>
     </w:p>
     <w:p>
@@ -1881,7 +1883,7 @@
           <w:numId w:val="0"/>
         </w:numPr>
         <w:suppressAutoHyphens w:val="true"/>
-        <w:overflowPunct w:val="false"/>
+        <w:overflowPunct w:val="true"/>
         <w:spacing w:before="240" w:after="60"/>
         <w:ind w:left="0" w:hanging="0"/>
         <w:jc w:val="left"/>
@@ -5385,7 +5387,7 @@
     <w:pPr>
       <w:widowControl/>
       <w:suppressAutoHyphens w:val="true"/>
-      <w:overflowPunct w:val="false"/>
+      <w:overflowPunct w:val="true"/>
       <w:bidi w:val="0"/>
       <w:spacing w:before="0" w:after="0"/>
       <w:jc w:val="left"/>

</xml_diff>

<commit_message>
Détails sur la sécurité
</commit_message>
<xml_diff>
--- a/ProjetFinCursus.docx
+++ b/ProjetFinCursus.docx
@@ -449,12 +449,21 @@
           <w:szCs w:val="24"/>
           <w:lang w:val="fr-FR" w:eastAsia="zh-CN" w:bidi="ar-SA"/>
         </w:rPr>
-        <w:t xml:space="preserve">Constitution des équipes, mis en place du dépôt de sources : </w:t>
-      </w:r>
-      <w:r>
+        <w:t xml:space="preserve">Constitution des équipes, mis en place du dépôt de sources : Avant le 7 Octobre </w:t>
+      </w:r>
+    </w:p>
+    <w:p>
+      <w:pPr>
+        <w:pStyle w:val="Normal"/>
+        <w:numPr>
+          <w:ilvl w:val="0"/>
+          <w:numId w:val="11"/>
+        </w:numPr>
+        <w:spacing w:before="240" w:after="60"/>
         <w:rPr>
           <w:rFonts w:eastAsia="Times New Roman" w:cs="Times New Roman"/>
           <w:b w:val="false"/>
+          <w:b w:val="false"/>
           <w:bCs w:val="false"/>
           <w:color w:val="auto"/>
           <w:kern w:val="2"/>
@@ -462,21 +471,11 @@
           <w:szCs w:val="24"/>
           <w:lang w:val="fr-FR" w:eastAsia="zh-CN" w:bidi="ar-SA"/>
         </w:rPr>
-        <w:t xml:space="preserve">Avant le 7 Octobre </w:t>
-      </w:r>
-    </w:p>
-    <w:p>
-      <w:pPr>
-        <w:pStyle w:val="Normal"/>
-        <w:numPr>
-          <w:ilvl w:val="0"/>
-          <w:numId w:val="11"/>
-        </w:numPr>
-        <w:spacing w:before="240" w:after="60"/>
+      </w:pPr>
+      <w:r>
         <w:rPr>
           <w:rFonts w:eastAsia="Times New Roman" w:cs="Times New Roman"/>
           <w:b w:val="false"/>
-          <w:b w:val="false"/>
           <w:bCs w:val="false"/>
           <w:color w:val="auto"/>
           <w:kern w:val="2"/>
@@ -484,45 +483,7 @@
           <w:szCs w:val="24"/>
           <w:lang w:val="fr-FR" w:eastAsia="zh-CN" w:bidi="ar-SA"/>
         </w:rPr>
-      </w:pPr>
-      <w:r>
-        <w:rPr>
-          <w:rFonts w:eastAsia="Times New Roman" w:cs="Times New Roman"/>
-          <w:b w:val="false"/>
-          <w:bCs w:val="false"/>
-          <w:color w:val="auto"/>
-          <w:kern w:val="2"/>
-          <w:sz w:val="24"/>
-          <w:szCs w:val="24"/>
-          <w:lang w:val="fr-FR" w:eastAsia="zh-CN" w:bidi="ar-SA"/>
-        </w:rPr>
-        <w:t xml:space="preserve">Développement du projet. Démarrage </w:t>
-      </w:r>
-      <w:r>
-        <w:rPr>
-          <w:rFonts w:eastAsia="Times New Roman" w:cs="Times New Roman"/>
-          <w:b w:val="false"/>
-          <w:bCs w:val="false"/>
-          <w:color w:val="auto"/>
-          <w:kern w:val="2"/>
-          <w:sz w:val="24"/>
-          <w:szCs w:val="24"/>
-          <w:lang w:val="fr-FR" w:eastAsia="zh-CN" w:bidi="ar-SA"/>
-        </w:rPr>
-        <w:t xml:space="preserve">dés la fin de la formation SpringBoot </w:t>
-      </w:r>
-      <w:r>
-        <w:rPr>
-          <w:rFonts w:eastAsia="Times New Roman" w:cs="Times New Roman"/>
-          <w:b w:val="false"/>
-          <w:bCs w:val="false"/>
-          <w:color w:val="auto"/>
-          <w:kern w:val="2"/>
-          <w:sz w:val="24"/>
-          <w:szCs w:val="24"/>
-          <w:lang w:val="fr-FR" w:eastAsia="zh-CN" w:bidi="ar-SA"/>
-        </w:rPr>
-        <w:t>et surtout pendant les journées dédiées : 7 Octobre, 21 Octobre, 24 et 25 Octobre</w:t>
+        <w:t>Développement du projet. Démarrage dés la fin de la formation SpringBoot et surtout pendant les journées dédiées : 7 Octobre, 21 Octobre, 24 et 25 Octobre</w:t>
         <w:br/>
       </w:r>
     </w:p>
@@ -887,7 +848,11 @@
       </w:pPr>
       <w:r>
         <w:rPr/>
-        <w:t>Un utilisateur ne peut pas avoir plus de 3 emprunts simultanés</w:t>
+        <w:t xml:space="preserve">Un utilisateur ne peut pas avoir plus de 3 </w:t>
+      </w:r>
+      <w:r>
+        <w:rPr/>
+        <w:t xml:space="preserve">items empruntés simultanément </w:t>
       </w:r>
     </w:p>
     <w:p>
@@ -1747,6 +1712,70 @@
         <w:pStyle w:val="Normal"/>
         <w:numPr>
           <w:ilvl w:val="0"/>
+          <w:numId w:val="19"/>
+        </w:numPr>
+        <w:spacing w:before="240" w:after="60"/>
+        <w:rPr/>
+      </w:pPr>
+      <w:r>
+        <w:rPr/>
+        <w:t>Ajouter le starter spring-security, accèder à l’application et voir le formulaire de login</w:t>
+      </w:r>
+    </w:p>
+    <w:p>
+      <w:pPr>
+        <w:pStyle w:val="Normal"/>
+        <w:numPr>
+          <w:ilvl w:val="0"/>
+          <w:numId w:val="19"/>
+        </w:numPr>
+        <w:spacing w:before="240" w:after="60"/>
+        <w:rPr/>
+      </w:pPr>
+      <w:r>
+        <w:rPr/>
+        <w:t>Créer un bean WebSecurityConfigurer et surcharger la méthode définissant les ACLS :</w:t>
+        <w:br/>
+        <w:t>protected void configure(HttpSecurity http) throws Exception</w:t>
+        <w:br/>
+        <w:t>Tester en utilisant un realm mémoire avec des mots de passe en clair</w:t>
+      </w:r>
+    </w:p>
+    <w:p>
+      <w:pPr>
+        <w:pStyle w:val="Normal"/>
+        <w:numPr>
+          <w:ilvl w:val="0"/>
+          <w:numId w:val="19"/>
+        </w:numPr>
+        <w:spacing w:before="240" w:after="60"/>
+        <w:rPr/>
+      </w:pPr>
+      <w:r>
+        <w:rPr/>
+        <w:t>Implémenter UserDetailService pour que le realm soit celui de la base H2</w:t>
+      </w:r>
+    </w:p>
+    <w:p>
+      <w:pPr>
+        <w:pStyle w:val="Normal"/>
+        <w:numPr>
+          <w:ilvl w:val="0"/>
+          <w:numId w:val="19"/>
+        </w:numPr>
+        <w:spacing w:before="240" w:after="60"/>
+        <w:rPr/>
+      </w:pPr>
+      <w:r>
+        <w:rPr/>
+        <w:t>Crypter les mote dans la base (voir le site Bcrypt.org)</w:t>
+      </w:r>
+    </w:p>
+    <w:p>
+      <w:pPr>
+        <w:pStyle w:val="Normal"/>
+        <w:numPr>
+          <w:ilvl w:val="0"/>
           <w:numId w:val="14"/>
         </w:numPr>
         <w:spacing w:before="240" w:after="60"/>
@@ -1883,7 +1912,7 @@
           <w:numId w:val="0"/>
         </w:numPr>
         <w:suppressAutoHyphens w:val="true"/>
-        <w:overflowPunct w:val="true"/>
+        <w:overflowPunct w:val="false"/>
         <w:spacing w:before="240" w:after="60"/>
         <w:ind w:left="0" w:hanging="0"/>
         <w:jc w:val="left"/>
@@ -5171,6 +5200,143 @@
     </w:lvl>
   </w:abstractNum>
   <w:abstractNum w:abstractNumId="18">
+    <w:lvl w:ilvl="0">
+      <w:start w:val="1"/>
+      <w:numFmt w:val="bullet"/>
+      <w:lvlText w:val=""/>
+      <w:lvlJc w:val="left"/>
+      <w:pPr>
+        <w:tabs>
+          <w:tab w:val="num" w:pos="720"/>
+        </w:tabs>
+        <w:ind w:left="720" w:hanging="360"/>
+      </w:pPr>
+      <w:rPr>
+        <w:rFonts w:ascii="Symbol" w:hAnsi="Symbol" w:cs="Symbol" w:hint="default"/>
+      </w:rPr>
+    </w:lvl>
+    <w:lvl w:ilvl="1">
+      <w:start w:val="1"/>
+      <w:numFmt w:val="bullet"/>
+      <w:lvlText w:val="◦"/>
+      <w:lvlJc w:val="left"/>
+      <w:pPr>
+        <w:tabs>
+          <w:tab w:val="num" w:pos="1080"/>
+        </w:tabs>
+        <w:ind w:left="1080" w:hanging="360"/>
+      </w:pPr>
+      <w:rPr>
+        <w:rFonts w:ascii="OpenSymbol" w:hAnsi="OpenSymbol" w:cs="OpenSymbol" w:hint="default"/>
+      </w:rPr>
+    </w:lvl>
+    <w:lvl w:ilvl="2">
+      <w:start w:val="1"/>
+      <w:numFmt w:val="bullet"/>
+      <w:lvlText w:val="▪"/>
+      <w:lvlJc w:val="left"/>
+      <w:pPr>
+        <w:tabs>
+          <w:tab w:val="num" w:pos="1440"/>
+        </w:tabs>
+        <w:ind w:left="1440" w:hanging="360"/>
+      </w:pPr>
+      <w:rPr>
+        <w:rFonts w:ascii="OpenSymbol" w:hAnsi="OpenSymbol" w:cs="OpenSymbol" w:hint="default"/>
+      </w:rPr>
+    </w:lvl>
+    <w:lvl w:ilvl="3">
+      <w:start w:val="1"/>
+      <w:numFmt w:val="bullet"/>
+      <w:lvlText w:val=""/>
+      <w:lvlJc w:val="left"/>
+      <w:pPr>
+        <w:tabs>
+          <w:tab w:val="num" w:pos="1800"/>
+        </w:tabs>
+        <w:ind w:left="1800" w:hanging="360"/>
+      </w:pPr>
+      <w:rPr>
+        <w:rFonts w:ascii="Symbol" w:hAnsi="Symbol" w:cs="Symbol" w:hint="default"/>
+      </w:rPr>
+    </w:lvl>
+    <w:lvl w:ilvl="4">
+      <w:start w:val="1"/>
+      <w:numFmt w:val="bullet"/>
+      <w:lvlText w:val="◦"/>
+      <w:lvlJc w:val="left"/>
+      <w:pPr>
+        <w:tabs>
+          <w:tab w:val="num" w:pos="2160"/>
+        </w:tabs>
+        <w:ind w:left="2160" w:hanging="360"/>
+      </w:pPr>
+      <w:rPr>
+        <w:rFonts w:ascii="OpenSymbol" w:hAnsi="OpenSymbol" w:cs="OpenSymbol" w:hint="default"/>
+      </w:rPr>
+    </w:lvl>
+    <w:lvl w:ilvl="5">
+      <w:start w:val="1"/>
+      <w:numFmt w:val="bullet"/>
+      <w:lvlText w:val="▪"/>
+      <w:lvlJc w:val="left"/>
+      <w:pPr>
+        <w:tabs>
+          <w:tab w:val="num" w:pos="2520"/>
+        </w:tabs>
+        <w:ind w:left="2520" w:hanging="360"/>
+      </w:pPr>
+      <w:rPr>
+        <w:rFonts w:ascii="OpenSymbol" w:hAnsi="OpenSymbol" w:cs="OpenSymbol" w:hint="default"/>
+      </w:rPr>
+    </w:lvl>
+    <w:lvl w:ilvl="6">
+      <w:start w:val="1"/>
+      <w:numFmt w:val="bullet"/>
+      <w:lvlText w:val=""/>
+      <w:lvlJc w:val="left"/>
+      <w:pPr>
+        <w:tabs>
+          <w:tab w:val="num" w:pos="2880"/>
+        </w:tabs>
+        <w:ind w:left="2880" w:hanging="360"/>
+      </w:pPr>
+      <w:rPr>
+        <w:rFonts w:ascii="Symbol" w:hAnsi="Symbol" w:cs="Symbol" w:hint="default"/>
+      </w:rPr>
+    </w:lvl>
+    <w:lvl w:ilvl="7">
+      <w:start w:val="1"/>
+      <w:numFmt w:val="bullet"/>
+      <w:lvlText w:val="◦"/>
+      <w:lvlJc w:val="left"/>
+      <w:pPr>
+        <w:tabs>
+          <w:tab w:val="num" w:pos="3240"/>
+        </w:tabs>
+        <w:ind w:left="3240" w:hanging="360"/>
+      </w:pPr>
+      <w:rPr>
+        <w:rFonts w:ascii="OpenSymbol" w:hAnsi="OpenSymbol" w:cs="OpenSymbol" w:hint="default"/>
+      </w:rPr>
+    </w:lvl>
+    <w:lvl w:ilvl="8">
+      <w:start w:val="1"/>
+      <w:numFmt w:val="bullet"/>
+      <w:lvlText w:val="▪"/>
+      <w:lvlJc w:val="left"/>
+      <w:pPr>
+        <w:tabs>
+          <w:tab w:val="num" w:pos="3600"/>
+        </w:tabs>
+        <w:ind w:left="3600" w:hanging="360"/>
+      </w:pPr>
+      <w:rPr>
+        <w:rFonts w:ascii="OpenSymbol" w:hAnsi="OpenSymbol" w:cs="OpenSymbol" w:hint="default"/>
+      </w:rPr>
+    </w:lvl>
+  </w:abstractNum>
+  <w:abstractNum w:abstractNumId="19">
     <w:lvl w:ilvl="0">
       <w:start w:val="1"/>
       <w:numFmt w:val="bullet"/>
@@ -5361,6 +5527,9 @@
   <w:num w:numId="18">
     <w:abstractNumId w:val="18"/>
   </w:num>
+  <w:num w:numId="19">
+    <w:abstractNumId w:val="19"/>
+  </w:num>
 </w:numbering>
 </file>
 
@@ -5387,7 +5556,7 @@
     <w:pPr>
       <w:widowControl/>
       <w:suppressAutoHyphens w:val="true"/>
-      <w:overflowPunct w:val="true"/>
+      <w:overflowPunct w:val="false"/>
       <w:bidi w:val="0"/>
       <w:spacing w:before="0" w:after="0"/>
       <w:jc w:val="left"/>

</xml_diff>